<commit_message>
add password to switch & routers
</commit_message>
<xml_diff>
--- a/[Cisco] Partiel CCNA.docx
+++ b/[Cisco] Partiel CCNA.docx
@@ -24,6 +24,13 @@
     <w:sdt>
       <w:sdtPr>
         <w:rPr>
+          <w:rFonts w:asciiTheme="minorHAnsi" w:eastAsiaTheme="minorEastAsia" w:hAnsiTheme="minorHAnsi" w:cstheme="minorBidi"/>
+          <w:b w:val="0"/>
+          <w:bCs w:val="0"/>
+          <w:smallCaps w:val="0"/>
+          <w:color w:val="auto"/>
+          <w:sz w:val="22"/>
+          <w:szCs w:val="22"/>
           <w:lang w:val="fr-FR"/>
         </w:rPr>
         <w:id w:val="842288409"/>
@@ -34,11 +41,6 @@
       </w:sdtPr>
       <w:sdtEndPr>
         <w:rPr>
-          <w:rFonts w:asciiTheme="minorHAnsi" w:eastAsiaTheme="minorEastAsia" w:hAnsiTheme="minorHAnsi" w:cstheme="minorBidi"/>
-          <w:smallCaps w:val="0"/>
-          <w:color w:val="auto"/>
-          <w:sz w:val="22"/>
-          <w:szCs w:val="22"/>
           <w:lang w:val="fr"/>
         </w:rPr>
       </w:sdtEndPr>
@@ -58,10 +60,12 @@
           <w:pPr>
             <w:pStyle w:val="TM1"/>
             <w:tabs>
+              <w:tab w:val="left" w:pos="440"/>
               <w:tab w:val="right" w:leader="dot" w:pos="9019"/>
             </w:tabs>
             <w:rPr>
               <w:noProof/>
+              <w:lang w:val="fr-FR"/>
             </w:rPr>
           </w:pPr>
           <w:r>
@@ -73,12 +77,26 @@
           <w:r>
             <w:fldChar w:fldCharType="separate"/>
           </w:r>
-          <w:hyperlink w:anchor="_Toc119149875" w:history="1">
+          <w:hyperlink w:anchor="_Toc119153294" w:history="1">
             <w:r>
               <w:rPr>
                 <w:rStyle w:val="Lienhypertexte"/>
                 <w:noProof/>
               </w:rPr>
+              <w:t>2</w:t>
+            </w:r>
+            <w:r>
+              <w:rPr>
+                <w:noProof/>
+                <w:lang w:val="fr-FR"/>
+              </w:rPr>
+              <w:tab/>
+            </w:r>
+            <w:r>
+              <w:rPr>
+                <w:rStyle w:val="Lienhypertexte"/>
+                <w:noProof/>
+              </w:rPr>
               <w:t>Introduction</w:t>
             </w:r>
             <w:r>
@@ -100,7 +118,7 @@
                 <w:noProof/>
                 <w:webHidden/>
               </w:rPr>
-              <w:instrText xml:space="preserve"> PAGEREF _Toc119149875 \h </w:instrText>
+              <w:instrText xml:space="preserve"> PAGEREF _Toc119153294 \h </w:instrText>
             </w:r>
             <w:r>
               <w:rPr>
@@ -120,7 +138,7 @@
                 <w:noProof/>
                 <w:webHidden/>
               </w:rPr>
-              <w:t>1</w:t>
+              <w:t>2</w:t>
             </w:r>
             <w:r>
               <w:rPr>
@@ -135,18 +153,34 @@
           <w:pPr>
             <w:pStyle w:val="TM2"/>
             <w:tabs>
+              <w:tab w:val="left" w:pos="880"/>
               <w:tab w:val="right" w:leader="dot" w:pos="9019"/>
             </w:tabs>
             <w:rPr>
               <w:noProof/>
+              <w:lang w:val="fr-FR"/>
             </w:rPr>
           </w:pPr>
-          <w:hyperlink w:anchor="_Toc119149876" w:history="1">
+          <w:hyperlink w:anchor="_Toc119153295" w:history="1">
             <w:r>
               <w:rPr>
                 <w:rStyle w:val="Lienhypertexte"/>
                 <w:noProof/>
               </w:rPr>
+              <w:t>2.1</w:t>
+            </w:r>
+            <w:r>
+              <w:rPr>
+                <w:noProof/>
+                <w:lang w:val="fr-FR"/>
+              </w:rPr>
+              <w:tab/>
+            </w:r>
+            <w:r>
+              <w:rPr>
+                <w:rStyle w:val="Lienhypertexte"/>
+                <w:noProof/>
+              </w:rPr>
               <w:t>Contexte</w:t>
             </w:r>
             <w:r>
@@ -168,7 +202,7 @@
                 <w:noProof/>
                 <w:webHidden/>
               </w:rPr>
-              <w:instrText xml:space="preserve"> PAGEREF _Toc119149876 \h </w:instrText>
+              <w:instrText xml:space="preserve"> PAGEREF _Toc119153295 \h </w:instrText>
             </w:r>
             <w:r>
               <w:rPr>
@@ -188,7 +222,7 @@
                 <w:noProof/>
                 <w:webHidden/>
               </w:rPr>
-              <w:t>1</w:t>
+              <w:t>2</w:t>
             </w:r>
             <w:r>
               <w:rPr>
@@ -203,18 +237,34 @@
           <w:pPr>
             <w:pStyle w:val="TM2"/>
             <w:tabs>
+              <w:tab w:val="left" w:pos="880"/>
               <w:tab w:val="right" w:leader="dot" w:pos="9019"/>
             </w:tabs>
             <w:rPr>
               <w:noProof/>
+              <w:lang w:val="fr-FR"/>
             </w:rPr>
           </w:pPr>
-          <w:hyperlink w:anchor="_Toc119149877" w:history="1">
+          <w:hyperlink w:anchor="_Toc119153296" w:history="1">
             <w:r>
               <w:rPr>
                 <w:rStyle w:val="Lienhypertexte"/>
                 <w:noProof/>
               </w:rPr>
+              <w:t>2.2</w:t>
+            </w:r>
+            <w:r>
+              <w:rPr>
+                <w:noProof/>
+                <w:lang w:val="fr-FR"/>
+              </w:rPr>
+              <w:tab/>
+            </w:r>
+            <w:r>
+              <w:rPr>
+                <w:rStyle w:val="Lienhypertexte"/>
+                <w:noProof/>
+              </w:rPr>
               <w:t>Contraintes</w:t>
             </w:r>
             <w:r>
@@ -236,7 +286,7 @@
                 <w:noProof/>
                 <w:webHidden/>
               </w:rPr>
-              <w:instrText xml:space="preserve"> PAGEREF _Toc119149877 \h </w:instrText>
+              <w:instrText xml:space="preserve"> PAGEREF _Toc119153296 \h </w:instrText>
             </w:r>
             <w:r>
               <w:rPr>
@@ -256,7 +306,7 @@
                 <w:noProof/>
                 <w:webHidden/>
               </w:rPr>
-              <w:t>1</w:t>
+              <w:t>2</w:t>
             </w:r>
             <w:r>
               <w:rPr>
@@ -271,18 +321,34 @@
           <w:pPr>
             <w:pStyle w:val="TM2"/>
             <w:tabs>
+              <w:tab w:val="left" w:pos="880"/>
               <w:tab w:val="right" w:leader="dot" w:pos="9019"/>
             </w:tabs>
             <w:rPr>
               <w:noProof/>
+              <w:lang w:val="fr-FR"/>
             </w:rPr>
           </w:pPr>
-          <w:hyperlink w:anchor="_Toc119149878" w:history="1">
+          <w:hyperlink w:anchor="_Toc119153297" w:history="1">
             <w:r>
               <w:rPr>
                 <w:rStyle w:val="Lienhypertexte"/>
                 <w:noProof/>
               </w:rPr>
+              <w:t>2.3</w:t>
+            </w:r>
+            <w:r>
+              <w:rPr>
+                <w:noProof/>
+                <w:lang w:val="fr-FR"/>
+              </w:rPr>
+              <w:tab/>
+            </w:r>
+            <w:r>
+              <w:rPr>
+                <w:rStyle w:val="Lienhypertexte"/>
+                <w:noProof/>
+              </w:rPr>
               <w:t>Objectif document</w:t>
             </w:r>
             <w:r>
@@ -304,7 +370,7 @@
                 <w:noProof/>
                 <w:webHidden/>
               </w:rPr>
-              <w:instrText xml:space="preserve"> PAGEREF _Toc119149878 \h </w:instrText>
+              <w:instrText xml:space="preserve"> PAGEREF _Toc119153297 \h </w:instrText>
             </w:r>
             <w:r>
               <w:rPr>
@@ -339,18 +405,34 @@
           <w:pPr>
             <w:pStyle w:val="TM1"/>
             <w:tabs>
+              <w:tab w:val="left" w:pos="440"/>
               <w:tab w:val="right" w:leader="dot" w:pos="9019"/>
             </w:tabs>
             <w:rPr>
               <w:noProof/>
+              <w:lang w:val="fr-FR"/>
             </w:rPr>
           </w:pPr>
-          <w:hyperlink w:anchor="_Toc119149879" w:history="1">
+          <w:hyperlink w:anchor="_Toc119153298" w:history="1">
             <w:r>
               <w:rPr>
                 <w:rStyle w:val="Lienhypertexte"/>
                 <w:noProof/>
               </w:rPr>
+              <w:t>3</w:t>
+            </w:r>
+            <w:r>
+              <w:rPr>
+                <w:noProof/>
+                <w:lang w:val="fr-FR"/>
+              </w:rPr>
+              <w:tab/>
+            </w:r>
+            <w:r>
+              <w:rPr>
+                <w:rStyle w:val="Lienhypertexte"/>
+                <w:noProof/>
+              </w:rPr>
               <w:t>Matériel</w:t>
             </w:r>
             <w:r>
@@ -372,7 +454,7 @@
                 <w:noProof/>
                 <w:webHidden/>
               </w:rPr>
-              <w:instrText xml:space="preserve"> PAGEREF _Toc119149879 \h </w:instrText>
+              <w:instrText xml:space="preserve"> PAGEREF _Toc119153298 \h </w:instrText>
             </w:r>
             <w:r>
               <w:rPr>
@@ -392,7 +474,7 @@
                 <w:noProof/>
                 <w:webHidden/>
               </w:rPr>
-              <w:t>2</w:t>
+              <w:t>3</w:t>
             </w:r>
             <w:r>
               <w:rPr>
@@ -407,18 +489,34 @@
           <w:pPr>
             <w:pStyle w:val="TM2"/>
             <w:tabs>
+              <w:tab w:val="left" w:pos="880"/>
               <w:tab w:val="right" w:leader="dot" w:pos="9019"/>
             </w:tabs>
             <w:rPr>
               <w:noProof/>
+              <w:lang w:val="fr-FR"/>
             </w:rPr>
           </w:pPr>
-          <w:hyperlink w:anchor="_Toc119149880" w:history="1">
+          <w:hyperlink w:anchor="_Toc119153299" w:history="1">
             <w:r>
               <w:rPr>
                 <w:rStyle w:val="Lienhypertexte"/>
                 <w:noProof/>
               </w:rPr>
+              <w:t>3.1</w:t>
+            </w:r>
+            <w:r>
+              <w:rPr>
+                <w:noProof/>
+                <w:lang w:val="fr-FR"/>
+              </w:rPr>
+              <w:tab/>
+            </w:r>
+            <w:r>
+              <w:rPr>
+                <w:rStyle w:val="Lienhypertexte"/>
+                <w:noProof/>
+              </w:rPr>
               <w:t>Présentation des composants</w:t>
             </w:r>
             <w:r>
@@ -440,7 +538,7 @@
                 <w:noProof/>
                 <w:webHidden/>
               </w:rPr>
-              <w:instrText xml:space="preserve"> PAGEREF _Toc119149880 \h </w:instrText>
+              <w:instrText xml:space="preserve"> PAGEREF _Toc119153299 \h </w:instrText>
             </w:r>
             <w:r>
               <w:rPr>
@@ -460,7 +558,7 @@
                 <w:noProof/>
                 <w:webHidden/>
               </w:rPr>
-              <w:t>2</w:t>
+              <w:t>3</w:t>
             </w:r>
             <w:r>
               <w:rPr>
@@ -475,18 +573,34 @@
           <w:pPr>
             <w:pStyle w:val="TM2"/>
             <w:tabs>
+              <w:tab w:val="left" w:pos="880"/>
               <w:tab w:val="right" w:leader="dot" w:pos="9019"/>
             </w:tabs>
             <w:rPr>
               <w:noProof/>
+              <w:lang w:val="fr-FR"/>
             </w:rPr>
           </w:pPr>
-          <w:hyperlink w:anchor="_Toc119149881" w:history="1">
+          <w:hyperlink w:anchor="_Toc119153300" w:history="1">
             <w:r>
               <w:rPr>
                 <w:rStyle w:val="Lienhypertexte"/>
                 <w:noProof/>
               </w:rPr>
+              <w:t>3.2</w:t>
+            </w:r>
+            <w:r>
+              <w:rPr>
+                <w:noProof/>
+                <w:lang w:val="fr-FR"/>
+              </w:rPr>
+              <w:tab/>
+            </w:r>
+            <w:r>
+              <w:rPr>
+                <w:rStyle w:val="Lienhypertexte"/>
+                <w:noProof/>
+              </w:rPr>
               <w:t>Modifications</w:t>
             </w:r>
             <w:r>
@@ -508,7 +622,7 @@
                 <w:noProof/>
                 <w:webHidden/>
               </w:rPr>
-              <w:instrText xml:space="preserve"> PAGEREF _Toc119149881 \h </w:instrText>
+              <w:instrText xml:space="preserve"> PAGEREF _Toc119153300 \h </w:instrText>
             </w:r>
             <w:r>
               <w:rPr>
@@ -528,7 +642,7 @@
                 <w:noProof/>
                 <w:webHidden/>
               </w:rPr>
-              <w:t>2</w:t>
+              <w:t>3</w:t>
             </w:r>
             <w:r>
               <w:rPr>
@@ -543,18 +657,34 @@
           <w:pPr>
             <w:pStyle w:val="TM2"/>
             <w:tabs>
+              <w:tab w:val="left" w:pos="880"/>
               <w:tab w:val="right" w:leader="dot" w:pos="9019"/>
             </w:tabs>
             <w:rPr>
               <w:noProof/>
+              <w:lang w:val="fr-FR"/>
             </w:rPr>
           </w:pPr>
-          <w:hyperlink w:anchor="_Toc119149882" w:history="1">
+          <w:hyperlink w:anchor="_Toc119153301" w:history="1">
             <w:r>
               <w:rPr>
                 <w:rStyle w:val="Lienhypertexte"/>
                 <w:noProof/>
               </w:rPr>
+              <w:t>3.3</w:t>
+            </w:r>
+            <w:r>
+              <w:rPr>
+                <w:noProof/>
+                <w:lang w:val="fr-FR"/>
+              </w:rPr>
+              <w:tab/>
+            </w:r>
+            <w:r>
+              <w:rPr>
+                <w:rStyle w:val="Lienhypertexte"/>
+                <w:noProof/>
+              </w:rPr>
               <w:t>Câbles</w:t>
             </w:r>
             <w:r>
@@ -576,7 +706,7 @@
                 <w:noProof/>
                 <w:webHidden/>
               </w:rPr>
-              <w:instrText xml:space="preserve"> PAGEREF _Toc119149882 \h </w:instrText>
+              <w:instrText xml:space="preserve"> PAGEREF _Toc119153301 \h </w:instrText>
             </w:r>
             <w:r>
               <w:rPr>
@@ -611,18 +741,34 @@
           <w:pPr>
             <w:pStyle w:val="TM2"/>
             <w:tabs>
+              <w:tab w:val="left" w:pos="880"/>
               <w:tab w:val="right" w:leader="dot" w:pos="9019"/>
             </w:tabs>
             <w:rPr>
               <w:noProof/>
+              <w:lang w:val="fr-FR"/>
             </w:rPr>
           </w:pPr>
-          <w:hyperlink w:anchor="_Toc119149883" w:history="1">
+          <w:hyperlink w:anchor="_Toc119153302" w:history="1">
             <w:r>
               <w:rPr>
                 <w:rStyle w:val="Lienhypertexte"/>
                 <w:noProof/>
               </w:rPr>
+              <w:t>3.4</w:t>
+            </w:r>
+            <w:r>
+              <w:rPr>
+                <w:noProof/>
+                <w:lang w:val="fr-FR"/>
+              </w:rPr>
+              <w:tab/>
+            </w:r>
+            <w:r>
+              <w:rPr>
+                <w:rStyle w:val="Lienhypertexte"/>
+                <w:noProof/>
+              </w:rPr>
               <w:t>Configurations initiales</w:t>
             </w:r>
             <w:r>
@@ -644,7 +790,7 @@
                 <w:noProof/>
                 <w:webHidden/>
               </w:rPr>
-              <w:instrText xml:space="preserve"> PAGEREF _Toc119149883 \h </w:instrText>
+              <w:instrText xml:space="preserve"> PAGEREF _Toc119153302 \h </w:instrText>
             </w:r>
             <w:r>
               <w:rPr>
@@ -664,7 +810,7 @@
                 <w:noProof/>
                 <w:webHidden/>
               </w:rPr>
-              <w:t>3</w:t>
+              <w:t>4</w:t>
             </w:r>
             <w:r>
               <w:rPr>
@@ -679,18 +825,34 @@
           <w:pPr>
             <w:pStyle w:val="TM3"/>
             <w:tabs>
+              <w:tab w:val="left" w:pos="1320"/>
               <w:tab w:val="right" w:leader="dot" w:pos="9019"/>
             </w:tabs>
             <w:rPr>
               <w:noProof/>
+              <w:lang w:val="fr-FR"/>
             </w:rPr>
           </w:pPr>
-          <w:hyperlink w:anchor="_Toc119149884" w:history="1">
+          <w:hyperlink w:anchor="_Toc119153303" w:history="1">
             <w:r>
               <w:rPr>
                 <w:rStyle w:val="Lienhypertexte"/>
                 <w:noProof/>
               </w:rPr>
+              <w:t>3.4.1</w:t>
+            </w:r>
+            <w:r>
+              <w:rPr>
+                <w:noProof/>
+                <w:lang w:val="fr-FR"/>
+              </w:rPr>
+              <w:tab/>
+            </w:r>
+            <w:r>
+              <w:rPr>
+                <w:rStyle w:val="Lienhypertexte"/>
+                <w:noProof/>
+              </w:rPr>
               <w:t>Configuration initiale des switches</w:t>
             </w:r>
             <w:r>
@@ -712,7 +874,7 @@
                 <w:noProof/>
                 <w:webHidden/>
               </w:rPr>
-              <w:instrText xml:space="preserve"> PAGEREF _Toc119149884 \h </w:instrText>
+              <w:instrText xml:space="preserve"> PAGEREF _Toc119153303 \h </w:instrText>
             </w:r>
             <w:r>
               <w:rPr>
@@ -732,7 +894,7 @@
                 <w:noProof/>
                 <w:webHidden/>
               </w:rPr>
-              <w:t>3</w:t>
+              <w:t>4</w:t>
             </w:r>
             <w:r>
               <w:rPr>
@@ -747,18 +909,34 @@
           <w:pPr>
             <w:pStyle w:val="TM3"/>
             <w:tabs>
+              <w:tab w:val="left" w:pos="1320"/>
               <w:tab w:val="right" w:leader="dot" w:pos="9019"/>
             </w:tabs>
             <w:rPr>
               <w:noProof/>
+              <w:lang w:val="fr-FR"/>
             </w:rPr>
           </w:pPr>
-          <w:hyperlink w:anchor="_Toc119149885" w:history="1">
+          <w:hyperlink w:anchor="_Toc119153304" w:history="1">
             <w:r>
               <w:rPr>
                 <w:rStyle w:val="Lienhypertexte"/>
                 <w:noProof/>
               </w:rPr>
+              <w:t>3.4.2</w:t>
+            </w:r>
+            <w:r>
+              <w:rPr>
+                <w:noProof/>
+                <w:lang w:val="fr-FR"/>
+              </w:rPr>
+              <w:tab/>
+            </w:r>
+            <w:r>
+              <w:rPr>
+                <w:rStyle w:val="Lienhypertexte"/>
+                <w:noProof/>
+              </w:rPr>
               <w:t>Configuration initiale des routeurs</w:t>
             </w:r>
             <w:r>
@@ -780,7 +958,7 @@
                 <w:noProof/>
                 <w:webHidden/>
               </w:rPr>
-              <w:instrText xml:space="preserve"> PAGEREF _Toc119149885 \h </w:instrText>
+              <w:instrText xml:space="preserve"> PAGEREF _Toc119153304 \h </w:instrText>
             </w:r>
             <w:r>
               <w:rPr>
@@ -800,7 +978,7 @@
                 <w:noProof/>
                 <w:webHidden/>
               </w:rPr>
-              <w:t>3</w:t>
+              <w:t>4</w:t>
             </w:r>
             <w:r>
               <w:rPr>
@@ -815,18 +993,34 @@
           <w:pPr>
             <w:pStyle w:val="TM1"/>
             <w:tabs>
+              <w:tab w:val="left" w:pos="440"/>
               <w:tab w:val="right" w:leader="dot" w:pos="9019"/>
             </w:tabs>
             <w:rPr>
               <w:noProof/>
+              <w:lang w:val="fr-FR"/>
             </w:rPr>
           </w:pPr>
-          <w:hyperlink w:anchor="_Toc119149886" w:history="1">
+          <w:hyperlink w:anchor="_Toc119153305" w:history="1">
             <w:r>
               <w:rPr>
                 <w:rStyle w:val="Lienhypertexte"/>
                 <w:noProof/>
               </w:rPr>
+              <w:t>4</w:t>
+            </w:r>
+            <w:r>
+              <w:rPr>
+                <w:noProof/>
+                <w:lang w:val="fr-FR"/>
+              </w:rPr>
+              <w:tab/>
+            </w:r>
+            <w:r>
+              <w:rPr>
+                <w:rStyle w:val="Lienhypertexte"/>
+                <w:noProof/>
+              </w:rPr>
               <w:t>Architecture</w:t>
             </w:r>
             <w:r>
@@ -848,7 +1042,7 @@
                 <w:noProof/>
                 <w:webHidden/>
               </w:rPr>
-              <w:instrText xml:space="preserve"> PAGEREF _Toc119149886 \h </w:instrText>
+              <w:instrText xml:space="preserve"> PAGEREF _Toc119153305 \h </w:instrText>
             </w:r>
             <w:r>
               <w:rPr>
@@ -868,7 +1062,7 @@
                 <w:noProof/>
                 <w:webHidden/>
               </w:rPr>
-              <w:t>4</w:t>
+              <w:t>5</w:t>
             </w:r>
             <w:r>
               <w:rPr>
@@ -883,18 +1077,34 @@
           <w:pPr>
             <w:pStyle w:val="TM2"/>
             <w:tabs>
+              <w:tab w:val="left" w:pos="880"/>
               <w:tab w:val="right" w:leader="dot" w:pos="9019"/>
             </w:tabs>
             <w:rPr>
               <w:noProof/>
+              <w:lang w:val="fr-FR"/>
             </w:rPr>
           </w:pPr>
-          <w:hyperlink w:anchor="_Toc119149887" w:history="1">
+          <w:hyperlink w:anchor="_Toc119153306" w:history="1">
             <w:r>
               <w:rPr>
                 <w:rStyle w:val="Lienhypertexte"/>
                 <w:noProof/>
               </w:rPr>
+              <w:t>4.1</w:t>
+            </w:r>
+            <w:r>
+              <w:rPr>
+                <w:noProof/>
+                <w:lang w:val="fr-FR"/>
+              </w:rPr>
+              <w:tab/>
+            </w:r>
+            <w:r>
+              <w:rPr>
+                <w:rStyle w:val="Lienhypertexte"/>
+                <w:noProof/>
+              </w:rPr>
               <w:t>Agence</w:t>
             </w:r>
             <w:r>
@@ -916,7 +1126,7 @@
                 <w:noProof/>
                 <w:webHidden/>
               </w:rPr>
-              <w:instrText xml:space="preserve"> PAGEREF _Toc119149887 \h </w:instrText>
+              <w:instrText xml:space="preserve"> PAGEREF _Toc119153306 \h </w:instrText>
             </w:r>
             <w:r>
               <w:rPr>
@@ -936,7 +1146,7 @@
                 <w:noProof/>
                 <w:webHidden/>
               </w:rPr>
-              <w:t>4</w:t>
+              <w:t>5</w:t>
             </w:r>
             <w:r>
               <w:rPr>
@@ -951,18 +1161,34 @@
           <w:pPr>
             <w:pStyle w:val="TM2"/>
             <w:tabs>
+              <w:tab w:val="left" w:pos="880"/>
               <w:tab w:val="right" w:leader="dot" w:pos="9019"/>
             </w:tabs>
             <w:rPr>
               <w:noProof/>
+              <w:lang w:val="fr-FR"/>
             </w:rPr>
           </w:pPr>
-          <w:hyperlink w:anchor="_Toc119149888" w:history="1">
+          <w:hyperlink w:anchor="_Toc119153307" w:history="1">
             <w:r>
               <w:rPr>
                 <w:rStyle w:val="Lienhypertexte"/>
                 <w:noProof/>
               </w:rPr>
+              <w:t>4.2</w:t>
+            </w:r>
+            <w:r>
+              <w:rPr>
+                <w:noProof/>
+                <w:lang w:val="fr-FR"/>
+              </w:rPr>
+              <w:tab/>
+            </w:r>
+            <w:r>
+              <w:rPr>
+                <w:rStyle w:val="Lienhypertexte"/>
+                <w:noProof/>
+              </w:rPr>
               <w:t>FAI</w:t>
             </w:r>
             <w:r>
@@ -984,7 +1210,7 @@
                 <w:noProof/>
                 <w:webHidden/>
               </w:rPr>
-              <w:instrText xml:space="preserve"> PAGEREF _Toc119149888 \h </w:instrText>
+              <w:instrText xml:space="preserve"> PAGEREF _Toc119153307 \h </w:instrText>
             </w:r>
             <w:r>
               <w:rPr>
@@ -1004,7 +1230,7 @@
                 <w:noProof/>
                 <w:webHidden/>
               </w:rPr>
-              <w:t>5</w:t>
+              <w:t>6</w:t>
             </w:r>
             <w:r>
               <w:rPr>
@@ -1019,18 +1245,34 @@
           <w:pPr>
             <w:pStyle w:val="TM2"/>
             <w:tabs>
+              <w:tab w:val="left" w:pos="880"/>
               <w:tab w:val="right" w:leader="dot" w:pos="9019"/>
             </w:tabs>
             <w:rPr>
               <w:noProof/>
+              <w:lang w:val="fr-FR"/>
             </w:rPr>
           </w:pPr>
-          <w:hyperlink w:anchor="_Toc119149889" w:history="1">
+          <w:hyperlink w:anchor="_Toc119153308" w:history="1">
             <w:r>
               <w:rPr>
                 <w:rStyle w:val="Lienhypertexte"/>
                 <w:noProof/>
               </w:rPr>
+              <w:t>4.3</w:t>
+            </w:r>
+            <w:r>
+              <w:rPr>
+                <w:noProof/>
+                <w:lang w:val="fr-FR"/>
+              </w:rPr>
+              <w:tab/>
+            </w:r>
+            <w:r>
+              <w:rPr>
+                <w:rStyle w:val="Lienhypertexte"/>
+                <w:noProof/>
+              </w:rPr>
               <w:t>Siège social</w:t>
             </w:r>
             <w:r>
@@ -1052,7 +1294,7 @@
                 <w:noProof/>
                 <w:webHidden/>
               </w:rPr>
-              <w:instrText xml:space="preserve"> PAGEREF _Toc119149889 \h </w:instrText>
+              <w:instrText xml:space="preserve"> PAGEREF _Toc119153308 \h </w:instrText>
             </w:r>
             <w:r>
               <w:rPr>
@@ -1072,7 +1314,7 @@
                 <w:noProof/>
                 <w:webHidden/>
               </w:rPr>
-              <w:t>5</w:t>
+              <w:t>6</w:t>
             </w:r>
             <w:r>
               <w:rPr>
@@ -1087,18 +1329,34 @@
           <w:pPr>
             <w:pStyle w:val="TM1"/>
             <w:tabs>
+              <w:tab w:val="left" w:pos="440"/>
               <w:tab w:val="right" w:leader="dot" w:pos="9019"/>
             </w:tabs>
             <w:rPr>
               <w:noProof/>
+              <w:lang w:val="fr-FR"/>
             </w:rPr>
           </w:pPr>
-          <w:hyperlink w:anchor="_Toc119149890" w:history="1">
+          <w:hyperlink w:anchor="_Toc119153309" w:history="1">
             <w:r>
               <w:rPr>
                 <w:rStyle w:val="Lienhypertexte"/>
                 <w:noProof/>
               </w:rPr>
+              <w:t>5</w:t>
+            </w:r>
+            <w:r>
+              <w:rPr>
+                <w:noProof/>
+                <w:lang w:val="fr-FR"/>
+              </w:rPr>
+              <w:tab/>
+            </w:r>
+            <w:r>
+              <w:rPr>
+                <w:rStyle w:val="Lienhypertexte"/>
+                <w:noProof/>
+              </w:rPr>
               <w:t>Adressage</w:t>
             </w:r>
             <w:r>
@@ -1120,7 +1378,7 @@
                 <w:noProof/>
                 <w:webHidden/>
               </w:rPr>
-              <w:instrText xml:space="preserve"> PAGEREF _Toc119149890 \h </w:instrText>
+              <w:instrText xml:space="preserve"> PAGEREF _Toc119153309 \h </w:instrText>
             </w:r>
             <w:r>
               <w:rPr>
@@ -1140,7 +1398,7 @@
                 <w:noProof/>
                 <w:webHidden/>
               </w:rPr>
-              <w:t>6</w:t>
+              <w:t>7</w:t>
             </w:r>
             <w:r>
               <w:rPr>
@@ -1155,18 +1413,34 @@
           <w:pPr>
             <w:pStyle w:val="TM2"/>
             <w:tabs>
+              <w:tab w:val="left" w:pos="880"/>
               <w:tab w:val="right" w:leader="dot" w:pos="9019"/>
             </w:tabs>
             <w:rPr>
               <w:noProof/>
+              <w:lang w:val="fr-FR"/>
             </w:rPr>
           </w:pPr>
-          <w:hyperlink w:anchor="_Toc119149891" w:history="1">
+          <w:hyperlink w:anchor="_Toc119153310" w:history="1">
             <w:r>
               <w:rPr>
                 <w:rStyle w:val="Lienhypertexte"/>
                 <w:noProof/>
               </w:rPr>
+              <w:t>5.1</w:t>
+            </w:r>
+            <w:r>
+              <w:rPr>
+                <w:noProof/>
+                <w:lang w:val="fr-FR"/>
+              </w:rPr>
+              <w:tab/>
+            </w:r>
+            <w:r>
+              <w:rPr>
+                <w:rStyle w:val="Lienhypertexte"/>
+                <w:noProof/>
+              </w:rPr>
               <w:t>Tableau</w:t>
             </w:r>
             <w:r>
@@ -1188,7 +1462,7 @@
                 <w:noProof/>
                 <w:webHidden/>
               </w:rPr>
-              <w:instrText xml:space="preserve"> PAGEREF _Toc119149891 \h </w:instrText>
+              <w:instrText xml:space="preserve"> PAGEREF _Toc119153310 \h </w:instrText>
             </w:r>
             <w:r>
               <w:rPr>
@@ -1208,7 +1482,7 @@
                 <w:noProof/>
                 <w:webHidden/>
               </w:rPr>
-              <w:t>6</w:t>
+              <w:t>7</w:t>
             </w:r>
             <w:r>
               <w:rPr>
@@ -1223,18 +1497,34 @@
           <w:pPr>
             <w:pStyle w:val="TM2"/>
             <w:tabs>
+              <w:tab w:val="left" w:pos="880"/>
               <w:tab w:val="right" w:leader="dot" w:pos="9019"/>
             </w:tabs>
             <w:rPr>
               <w:noProof/>
+              <w:lang w:val="fr-FR"/>
             </w:rPr>
           </w:pPr>
-          <w:hyperlink w:anchor="_Toc119149892" w:history="1">
+          <w:hyperlink w:anchor="_Toc119153311" w:history="1">
             <w:r>
               <w:rPr>
                 <w:rStyle w:val="Lienhypertexte"/>
                 <w:noProof/>
               </w:rPr>
+              <w:t>5.2</w:t>
+            </w:r>
+            <w:r>
+              <w:rPr>
+                <w:noProof/>
+                <w:lang w:val="fr-FR"/>
+              </w:rPr>
+              <w:tab/>
+            </w:r>
+            <w:r>
+              <w:rPr>
+                <w:rStyle w:val="Lienhypertexte"/>
+                <w:noProof/>
+              </w:rPr>
               <w:t>Règle d’adressage</w:t>
             </w:r>
             <w:r>
@@ -1256,7 +1546,7 @@
                 <w:noProof/>
                 <w:webHidden/>
               </w:rPr>
-              <w:instrText xml:space="preserve"> PAGEREF _Toc119149892 \h </w:instrText>
+              <w:instrText xml:space="preserve"> PAGEREF _Toc119153311 \h </w:instrText>
             </w:r>
             <w:r>
               <w:rPr>
@@ -1276,7 +1566,7 @@
                 <w:noProof/>
                 <w:webHidden/>
               </w:rPr>
-              <w:t>6</w:t>
+              <w:t>7</w:t>
             </w:r>
             <w:r>
               <w:rPr>
@@ -1291,18 +1581,34 @@
           <w:pPr>
             <w:pStyle w:val="TM1"/>
             <w:tabs>
+              <w:tab w:val="left" w:pos="440"/>
               <w:tab w:val="right" w:leader="dot" w:pos="9019"/>
             </w:tabs>
             <w:rPr>
               <w:noProof/>
+              <w:lang w:val="fr-FR"/>
             </w:rPr>
           </w:pPr>
-          <w:hyperlink w:anchor="_Toc119149893" w:history="1">
+          <w:hyperlink w:anchor="_Toc119153312" w:history="1">
             <w:r>
               <w:rPr>
                 <w:rStyle w:val="Lienhypertexte"/>
                 <w:noProof/>
               </w:rPr>
+              <w:t>6</w:t>
+            </w:r>
+            <w:r>
+              <w:rPr>
+                <w:noProof/>
+                <w:lang w:val="fr-FR"/>
+              </w:rPr>
+              <w:tab/>
+            </w:r>
+            <w:r>
+              <w:rPr>
+                <w:rStyle w:val="Lienhypertexte"/>
+                <w:noProof/>
+              </w:rPr>
               <w:t>Routage</w:t>
             </w:r>
             <w:r>
@@ -1324,7 +1630,7 @@
                 <w:noProof/>
                 <w:webHidden/>
               </w:rPr>
-              <w:instrText xml:space="preserve"> PAGEREF _Toc119149893 \h </w:instrText>
+              <w:instrText xml:space="preserve"> PAGEREF _Toc119153312 \h </w:instrText>
             </w:r>
             <w:r>
               <w:rPr>
@@ -1344,7 +1650,7 @@
                 <w:noProof/>
                 <w:webHidden/>
               </w:rPr>
-              <w:t>7</w:t>
+              <w:t>8</w:t>
             </w:r>
             <w:r>
               <w:rPr>
@@ -1359,18 +1665,34 @@
           <w:pPr>
             <w:pStyle w:val="TM2"/>
             <w:tabs>
+              <w:tab w:val="left" w:pos="880"/>
               <w:tab w:val="right" w:leader="dot" w:pos="9019"/>
             </w:tabs>
             <w:rPr>
               <w:noProof/>
+              <w:lang w:val="fr-FR"/>
             </w:rPr>
           </w:pPr>
-          <w:hyperlink w:anchor="_Toc119149894" w:history="1">
+          <w:hyperlink w:anchor="_Toc119153313" w:history="1">
             <w:r>
               <w:rPr>
                 <w:rStyle w:val="Lienhypertexte"/>
                 <w:noProof/>
               </w:rPr>
+              <w:t>6.1</w:t>
+            </w:r>
+            <w:r>
+              <w:rPr>
+                <w:noProof/>
+                <w:lang w:val="fr-FR"/>
+              </w:rPr>
+              <w:tab/>
+            </w:r>
+            <w:r>
+              <w:rPr>
+                <w:rStyle w:val="Lienhypertexte"/>
+                <w:noProof/>
+              </w:rPr>
               <w:t>Agence</w:t>
             </w:r>
             <w:r>
@@ -1392,7 +1714,7 @@
                 <w:noProof/>
                 <w:webHidden/>
               </w:rPr>
-              <w:instrText xml:space="preserve"> PAGEREF _Toc119149894 \h </w:instrText>
+              <w:instrText xml:space="preserve"> PAGEREF _Toc119153313 \h </w:instrText>
             </w:r>
             <w:r>
               <w:rPr>
@@ -1412,7 +1734,7 @@
                 <w:noProof/>
                 <w:webHidden/>
               </w:rPr>
-              <w:t>7</w:t>
+              <w:t>8</w:t>
             </w:r>
             <w:r>
               <w:rPr>
@@ -1427,18 +1749,34 @@
           <w:pPr>
             <w:pStyle w:val="TM2"/>
             <w:tabs>
+              <w:tab w:val="left" w:pos="880"/>
               <w:tab w:val="right" w:leader="dot" w:pos="9019"/>
             </w:tabs>
             <w:rPr>
               <w:noProof/>
+              <w:lang w:val="fr-FR"/>
             </w:rPr>
           </w:pPr>
-          <w:hyperlink w:anchor="_Toc119149895" w:history="1">
+          <w:hyperlink w:anchor="_Toc119153314" w:history="1">
             <w:r>
               <w:rPr>
                 <w:rStyle w:val="Lienhypertexte"/>
                 <w:noProof/>
               </w:rPr>
+              <w:t>6.2</w:t>
+            </w:r>
+            <w:r>
+              <w:rPr>
+                <w:noProof/>
+                <w:lang w:val="fr-FR"/>
+              </w:rPr>
+              <w:tab/>
+            </w:r>
+            <w:r>
+              <w:rPr>
+                <w:rStyle w:val="Lienhypertexte"/>
+                <w:noProof/>
+              </w:rPr>
               <w:t>FAI</w:t>
             </w:r>
             <w:r>
@@ -1460,7 +1798,7 @@
                 <w:noProof/>
                 <w:webHidden/>
               </w:rPr>
-              <w:instrText xml:space="preserve"> PAGEREF _Toc119149895 \h </w:instrText>
+              <w:instrText xml:space="preserve"> PAGEREF _Toc119153314 \h </w:instrText>
             </w:r>
             <w:r>
               <w:rPr>
@@ -1480,7 +1818,7 @@
                 <w:noProof/>
                 <w:webHidden/>
               </w:rPr>
-              <w:t>7</w:t>
+              <w:t>8</w:t>
             </w:r>
             <w:r>
               <w:rPr>
@@ -1495,18 +1833,34 @@
           <w:pPr>
             <w:pStyle w:val="TM2"/>
             <w:tabs>
+              <w:tab w:val="left" w:pos="880"/>
               <w:tab w:val="right" w:leader="dot" w:pos="9019"/>
             </w:tabs>
             <w:rPr>
               <w:noProof/>
+              <w:lang w:val="fr-FR"/>
             </w:rPr>
           </w:pPr>
-          <w:hyperlink w:anchor="_Toc119149896" w:history="1">
+          <w:hyperlink w:anchor="_Toc119153315" w:history="1">
             <w:r>
               <w:rPr>
                 <w:rStyle w:val="Lienhypertexte"/>
                 <w:noProof/>
               </w:rPr>
+              <w:t>6.3</w:t>
+            </w:r>
+            <w:r>
+              <w:rPr>
+                <w:noProof/>
+                <w:lang w:val="fr-FR"/>
+              </w:rPr>
+              <w:tab/>
+            </w:r>
+            <w:r>
+              <w:rPr>
+                <w:rStyle w:val="Lienhypertexte"/>
+                <w:noProof/>
+              </w:rPr>
               <w:t>Siège social</w:t>
             </w:r>
             <w:r>
@@ -1528,7 +1882,7 @@
                 <w:noProof/>
                 <w:webHidden/>
               </w:rPr>
-              <w:instrText xml:space="preserve"> PAGEREF _Toc119149896 \h </w:instrText>
+              <w:instrText xml:space="preserve"> PAGEREF _Toc119153315 \h </w:instrText>
             </w:r>
             <w:r>
               <w:rPr>
@@ -1548,7 +1902,7 @@
                 <w:noProof/>
                 <w:webHidden/>
               </w:rPr>
-              <w:t>7</w:t>
+              <w:t>8</w:t>
             </w:r>
             <w:r>
               <w:rPr>
@@ -1563,18 +1917,34 @@
           <w:pPr>
             <w:pStyle w:val="TM1"/>
             <w:tabs>
+              <w:tab w:val="left" w:pos="440"/>
               <w:tab w:val="right" w:leader="dot" w:pos="9019"/>
             </w:tabs>
             <w:rPr>
               <w:noProof/>
+              <w:lang w:val="fr-FR"/>
             </w:rPr>
           </w:pPr>
-          <w:hyperlink w:anchor="_Toc119149897" w:history="1">
+          <w:hyperlink w:anchor="_Toc119153316" w:history="1">
             <w:r>
               <w:rPr>
                 <w:rStyle w:val="Lienhypertexte"/>
                 <w:noProof/>
               </w:rPr>
+              <w:t>7</w:t>
+            </w:r>
+            <w:r>
+              <w:rPr>
+                <w:noProof/>
+                <w:lang w:val="fr-FR"/>
+              </w:rPr>
+              <w:tab/>
+            </w:r>
+            <w:r>
+              <w:rPr>
+                <w:rStyle w:val="Lienhypertexte"/>
+                <w:noProof/>
+              </w:rPr>
               <w:t>Plan de sécurité</w:t>
             </w:r>
             <w:r>
@@ -1596,7 +1966,7 @@
                 <w:noProof/>
                 <w:webHidden/>
               </w:rPr>
-              <w:instrText xml:space="preserve"> PAGEREF _Toc119149897 \h </w:instrText>
+              <w:instrText xml:space="preserve"> PAGEREF _Toc119153316 \h </w:instrText>
             </w:r>
             <w:r>
               <w:rPr>
@@ -1616,7 +1986,7 @@
                 <w:noProof/>
                 <w:webHidden/>
               </w:rPr>
-              <w:t>7</w:t>
+              <w:t>9</w:t>
             </w:r>
             <w:r>
               <w:rPr>
@@ -1642,7 +2012,7 @@
       <w:pPr>
         <w:pStyle w:val="Titre1"/>
       </w:pPr>
-      <w:bookmarkStart w:id="0" w:name="_Toc119149875"/>
+      <w:bookmarkStart w:id="0" w:name="_Toc119153294"/>
       <w:r>
         <w:lastRenderedPageBreak/>
         <w:t>Introduction</w:t>
@@ -1653,7 +2023,7 @@
       <w:pPr>
         <w:pStyle w:val="Titre2"/>
       </w:pPr>
-      <w:bookmarkStart w:id="1" w:name="_Toc119149876"/>
+      <w:bookmarkStart w:id="1" w:name="_Toc119153295"/>
       <w:r>
         <w:t>Contexte</w:t>
       </w:r>
@@ -1688,7 +2058,7 @@
       <w:pPr>
         <w:pStyle w:val="Titre2"/>
       </w:pPr>
-      <w:bookmarkStart w:id="2" w:name="_Toc119149877"/>
+      <w:bookmarkStart w:id="2" w:name="_Toc119153296"/>
       <w:r>
         <w:t>Contraintes</w:t>
       </w:r>
@@ -1744,12 +2114,13 @@
       <w:pPr>
         <w:pStyle w:val="Titre2"/>
       </w:pPr>
-      <w:bookmarkStart w:id="3" w:name="_Toc119149878"/>
+      <w:bookmarkStart w:id="3" w:name="_Toc119153297"/>
       <w:r>
         <w:t>Objectif document</w:t>
       </w:r>
       <w:bookmarkEnd w:id="3"/>
     </w:p>
+    <w:p/>
     <w:p>
       <w:r>
         <w:t xml:space="preserve">Ce document </w:t>
@@ -1784,7 +2155,6 @@
           <w:szCs w:val="28"/>
         </w:rPr>
       </w:pPr>
-      <w:bookmarkStart w:id="4" w:name="_Toc119149879"/>
       <w:r>
         <w:br w:type="page"/>
       </w:r>
@@ -1793,6 +2163,7 @@
       <w:pPr>
         <w:pStyle w:val="Titre1"/>
       </w:pPr>
+      <w:bookmarkStart w:id="4" w:name="_Toc119153298"/>
       <w:r>
         <w:lastRenderedPageBreak/>
         <w:t>Matériel</w:t>
@@ -1806,7 +2177,7 @@
       <w:pPr>
         <w:pStyle w:val="Titre2"/>
       </w:pPr>
-      <w:bookmarkStart w:id="5" w:name="_Toc119149880"/>
+      <w:bookmarkStart w:id="5" w:name="_Toc119153299"/>
       <w:r>
         <w:t>Présentation des composants</w:t>
       </w:r>
@@ -1998,7 +2369,7 @@
       <w:pPr>
         <w:pStyle w:val="Titre2"/>
       </w:pPr>
-      <w:bookmarkStart w:id="6" w:name="_Toc119149881"/>
+      <w:bookmarkStart w:id="6" w:name="_Toc119153300"/>
       <w:r>
         <w:t>Modifications</w:t>
       </w:r>
@@ -2052,13 +2423,23 @@
     </w:p>
     <w:p>
       <w:r>
-        <w:t xml:space="preserve">Ajout du module HWIC-2T afin de connecter les différents routeurs entre eux via </w:t>
-      </w:r>
-      <w:proofErr w:type="spellStart"/>
-      <w:r>
-        <w:t>cable</w:t>
-      </w:r>
-      <w:proofErr w:type="spellEnd"/>
+        <w:t xml:space="preserve">Ajout du module HWIC-2T </w:t>
+      </w:r>
+      <w:r>
+        <w:t xml:space="preserve">sur chaque routeur </w:t>
+      </w:r>
+      <w:r>
+        <w:t xml:space="preserve">afin de les </w:t>
+      </w:r>
+      <w:r>
+        <w:t xml:space="preserve">connecté </w:t>
+      </w:r>
+      <w:r>
+        <w:t xml:space="preserve">entre eux via </w:t>
+      </w:r>
+      <w:r>
+        <w:t>câble</w:t>
+      </w:r>
       <w:r>
         <w:t xml:space="preserve"> Serial DCE </w:t>
       </w:r>
@@ -2068,7 +2449,7 @@
       <w:pPr>
         <w:pStyle w:val="Titre2"/>
       </w:pPr>
-      <w:bookmarkStart w:id="7" w:name="_Toc119149882"/>
+      <w:bookmarkStart w:id="7" w:name="_Toc119153301"/>
       <w:r>
         <w:t>Câbles</w:t>
       </w:r>
@@ -2122,6 +2503,11 @@
     </w:p>
     <w:p>
       <w:r>
+        <w:t xml:space="preserve">Ces câbles permettront de connecter les routeurs sur de longues distances. </w:t>
+      </w:r>
+    </w:p>
+    <w:p>
+      <w:r>
         <w:rPr>
           <w:noProof/>
         </w:rPr>
@@ -2165,8 +2551,11 @@
         <w:t>Droits</w:t>
       </w:r>
     </w:p>
-    <w:p/>
-    <w:p/>
+    <w:p>
+      <w:r>
+        <w:t>Ces câbles serviront à connecter le reste des composant de l’infrastructure entre eux, exemple : PC - Switch - Router</w:t>
+      </w:r>
+    </w:p>
     <w:p/>
     <w:p/>
     <w:p/>
@@ -2174,7 +2563,7 @@
       <w:pPr>
         <w:pStyle w:val="Titre2"/>
       </w:pPr>
-      <w:bookmarkStart w:id="8" w:name="_Toc119149883"/>
+      <w:bookmarkStart w:id="8" w:name="_Toc119153302"/>
       <w:r>
         <w:lastRenderedPageBreak/>
         <w:t>Configurations initiales</w:t>
@@ -2186,7 +2575,7 @@
       <w:pPr>
         <w:pStyle w:val="Titre3"/>
       </w:pPr>
-      <w:bookmarkStart w:id="9" w:name="_Toc119149884"/>
+      <w:bookmarkStart w:id="9" w:name="_Toc119153303"/>
       <w:r>
         <w:t xml:space="preserve">Configuration initiale </w:t>
       </w:r>
@@ -2800,7 +3189,7 @@
       <w:pPr>
         <w:pStyle w:val="Titre3"/>
       </w:pPr>
-      <w:bookmarkStart w:id="10" w:name="_Toc119149885"/>
+      <w:bookmarkStart w:id="10" w:name="_Toc119153304"/>
       <w:r>
         <w:t xml:space="preserve">Configuration initiale des </w:t>
       </w:r>
@@ -2846,7 +3235,6 @@
           <w:szCs w:val="22"/>
         </w:rPr>
       </w:pPr>
-      <w:bookmarkStart w:id="11" w:name="_Toc119149886"/>
       <w:r>
         <w:rPr>
           <w:rFonts w:ascii="Consolas" w:hAnsi="Consolas" w:cs="Courier New"/>
@@ -3514,6 +3902,7 @@
       <w:pPr>
         <w:pStyle w:val="Titre1"/>
       </w:pPr>
+      <w:bookmarkStart w:id="11" w:name="_Toc119153305"/>
       <w:r>
         <w:lastRenderedPageBreak/>
         <w:t>Architecture</w:t>
@@ -3527,23 +3916,23 @@
       <w:pPr>
         <w:pStyle w:val="Titre2"/>
       </w:pPr>
-      <w:bookmarkStart w:id="12" w:name="_Toc119149887"/>
-      <w:r>
-        <w:t>A</w:t>
-      </w:r>
-      <w:r>
-        <w:t>gence</w:t>
+      <w:bookmarkStart w:id="12" w:name="_Toc119153306"/>
+      <w:r>
+        <w:t>Agence</w:t>
       </w:r>
       <w:bookmarkEnd w:id="12"/>
     </w:p>
     <w:p>
+      <w:pPr>
+        <w:jc w:val="center"/>
+      </w:pPr>
       <w:r>
         <w:rPr>
           <w:noProof/>
         </w:rPr>
         <w:drawing>
-          <wp:inline distT="114300" distB="114300" distL="114300" distR="114300" wp14:anchorId="4F94655D" wp14:editId="5F45BEB8">
-            <wp:extent cx="4410075" cy="3505200"/>
+          <wp:inline distT="114300" distB="114300" distL="114300" distR="114300" wp14:anchorId="4F94655D" wp14:editId="3840BA37">
+            <wp:extent cx="5838825" cy="4610100"/>
             <wp:effectExtent l="0" t="0" r="9525" b="0"/>
             <wp:docPr id="6" name="image11.png"/>
             <wp:cNvGraphicFramePr/>
@@ -3564,7 +3953,7 @@
                   <pic:spPr>
                     <a:xfrm>
                       <a:off x="0" y="0"/>
-                      <a:ext cx="4410408" cy="3505465"/>
+                      <a:ext cx="5839280" cy="4610459"/>
                     </a:xfrm>
                     <a:prstGeom prst="rect">
                       <a:avLst/>
@@ -3584,7 +3973,7 @@
       <w:pPr>
         <w:pStyle w:val="Titre2"/>
       </w:pPr>
-      <w:bookmarkStart w:id="13" w:name="_Toc119149888"/>
+      <w:bookmarkStart w:id="13" w:name="_Toc119153307"/>
       <w:r>
         <w:lastRenderedPageBreak/>
         <w:t>FAI</w:t>
@@ -3592,6 +3981,9 @@
       <w:bookmarkEnd w:id="13"/>
     </w:p>
     <w:p>
+      <w:pPr>
+        <w:jc w:val="center"/>
+      </w:pPr>
       <w:r>
         <w:rPr>
           <w:noProof/>
@@ -3638,7 +4030,7 @@
       <w:pPr>
         <w:pStyle w:val="Titre2"/>
       </w:pPr>
-      <w:bookmarkStart w:id="14" w:name="_Toc119149889"/>
+      <w:bookmarkStart w:id="14" w:name="_Toc119153308"/>
       <w:r>
         <w:t>Siège social</w:t>
       </w:r>
@@ -3646,6 +4038,9 @@
     </w:p>
     <w:p/>
     <w:p>
+      <w:pPr>
+        <w:jc w:val="center"/>
+      </w:pPr>
       <w:r>
         <w:rPr>
           <w:noProof/>
@@ -3691,7 +4086,7 @@
       <w:pPr>
         <w:pStyle w:val="Titre1"/>
       </w:pPr>
-      <w:bookmarkStart w:id="15" w:name="_Toc119149890"/>
+      <w:bookmarkStart w:id="15" w:name="_Toc119153309"/>
       <w:r>
         <w:lastRenderedPageBreak/>
         <w:t>Adressage</w:t>
@@ -3703,7 +4098,7 @@
       <w:pPr>
         <w:pStyle w:val="Titre2"/>
       </w:pPr>
-      <w:bookmarkStart w:id="16" w:name="_Toc119149891"/>
+      <w:bookmarkStart w:id="16" w:name="_Toc119153310"/>
       <w:r>
         <w:t>Tableau</w:t>
       </w:r>
@@ -4619,7 +5014,7 @@
       <w:pPr>
         <w:pStyle w:val="Titre2"/>
       </w:pPr>
-      <w:bookmarkStart w:id="17" w:name="_Toc119149892"/>
+      <w:bookmarkStart w:id="17" w:name="_Toc119153311"/>
       <w:r>
         <w:t>Règle d’adressage</w:t>
       </w:r>
@@ -4671,7 +5066,6 @@
           <w:szCs w:val="28"/>
         </w:rPr>
       </w:pPr>
-      <w:bookmarkStart w:id="18" w:name="_Toc119149893"/>
       <w:r>
         <w:br w:type="page"/>
       </w:r>
@@ -4680,6 +5074,7 @@
       <w:pPr>
         <w:pStyle w:val="Titre1"/>
       </w:pPr>
+      <w:bookmarkStart w:id="18" w:name="_Toc119153312"/>
       <w:r>
         <w:lastRenderedPageBreak/>
         <w:t>Routage</w:t>
@@ -4691,12 +5086,9 @@
       <w:pPr>
         <w:pStyle w:val="Titre2"/>
       </w:pPr>
-      <w:bookmarkStart w:id="19" w:name="_Toc119149894"/>
-      <w:r>
-        <w:t>A</w:t>
-      </w:r>
-      <w:r>
-        <w:t>gence</w:t>
+      <w:bookmarkStart w:id="19" w:name="_Toc119153313"/>
+      <w:r>
+        <w:t>Agence</w:t>
       </w:r>
       <w:bookmarkEnd w:id="19"/>
     </w:p>
@@ -4888,7 +5280,7 @@
       <w:pPr>
         <w:pStyle w:val="Titre2"/>
       </w:pPr>
-      <w:bookmarkStart w:id="20" w:name="_Toc119149895"/>
+      <w:bookmarkStart w:id="20" w:name="_Toc119153314"/>
       <w:r>
         <w:t>FAI</w:t>
       </w:r>
@@ -5082,12 +5474,9 @@
       <w:pPr>
         <w:pStyle w:val="Titre2"/>
       </w:pPr>
-      <w:bookmarkStart w:id="21" w:name="_Toc119149896"/>
-      <w:r>
-        <w:t>S</w:t>
-      </w:r>
-      <w:r>
-        <w:t>iège social</w:t>
+      <w:bookmarkStart w:id="21" w:name="_Toc119153315"/>
+      <w:r>
+        <w:t>Siège social</w:t>
       </w:r>
       <w:bookmarkEnd w:id="21"/>
     </w:p>
@@ -6020,7 +6409,6 @@
           <w:szCs w:val="28"/>
         </w:rPr>
       </w:pPr>
-      <w:bookmarkStart w:id="22" w:name="_Toc119149897"/>
       <w:r>
         <w:br w:type="page"/>
       </w:r>
@@ -6029,6 +6417,7 @@
       <w:pPr>
         <w:pStyle w:val="Titre1"/>
       </w:pPr>
+      <w:bookmarkStart w:id="22" w:name="_Toc119153316"/>
       <w:r>
         <w:lastRenderedPageBreak/>
         <w:t>Plan de sécurité</w:t>
@@ -6102,6 +6491,102 @@
       </w:r>
     </w:p>
     <w:p/>
+    <w:p>
+      <w:r>
+        <w:t>Commandes :</w:t>
+      </w:r>
+    </w:p>
+    <w:p/>
+    <w:p>
+      <w:r>
+        <w:t>Ajout d’un mot de passe pour passer en enable</w:t>
+      </w:r>
+    </w:p>
+    <w:p/>
+    <w:p>
+      <w:pPr>
+        <w:pStyle w:val="NormalWeb"/>
+        <w:pBdr>
+          <w:top w:val="single" w:sz="6" w:space="2" w:color="888888"/>
+          <w:left w:val="single" w:sz="6" w:space="2" w:color="888888"/>
+          <w:bottom w:val="single" w:sz="6" w:space="2" w:color="888888"/>
+          <w:right w:val="single" w:sz="6" w:space="2" w:color="888888"/>
+        </w:pBdr>
+        <w:shd w:val="clear" w:color="auto" w:fill="ECECEC"/>
+        <w:tabs>
+          <w:tab w:val="left" w:pos="916"/>
+          <w:tab w:val="left" w:pos="1832"/>
+          <w:tab w:val="left" w:pos="2748"/>
+          <w:tab w:val="left" w:pos="3664"/>
+          <w:tab w:val="left" w:pos="4580"/>
+          <w:tab w:val="left" w:pos="5496"/>
+          <w:tab w:val="left" w:pos="6412"/>
+          <w:tab w:val="left" w:pos="7328"/>
+          <w:tab w:val="left" w:pos="8244"/>
+          <w:tab w:val="left" w:pos="9160"/>
+          <w:tab w:val="left" w:pos="10076"/>
+          <w:tab w:val="left" w:pos="10992"/>
+          <w:tab w:val="left" w:pos="11908"/>
+          <w:tab w:val="left" w:pos="12824"/>
+          <w:tab w:val="left" w:pos="13740"/>
+          <w:tab w:val="left" w:pos="14656"/>
+        </w:tabs>
+        <w:spacing w:before="0" w:beforeAutospacing="0" w:after="0" w:afterAutospacing="0"/>
+        <w:divId w:val="144325644"/>
+        <w:rPr>
+          <w:rFonts w:ascii="Consolas" w:hAnsi="Consolas" w:cs="Courier New"/>
+          <w:sz w:val="22"/>
+          <w:szCs w:val="22"/>
+        </w:rPr>
+      </w:pPr>
+      <w:proofErr w:type="gramStart"/>
+      <w:r>
+        <w:rPr>
+          <w:rFonts w:ascii="Consolas" w:hAnsi="Consolas" w:cs="Courier New"/>
+          <w:color w:val="000000"/>
+          <w:sz w:val="22"/>
+          <w:szCs w:val="22"/>
+        </w:rPr>
+        <w:t>XXXXX</w:t>
+      </w:r>
+      <w:r>
+        <w:rPr>
+          <w:rFonts w:ascii="Consolas" w:hAnsi="Consolas" w:cs="Courier New"/>
+          <w:color w:val="666600"/>
+          <w:sz w:val="22"/>
+          <w:szCs w:val="22"/>
+        </w:rPr>
+        <w:t>(</w:t>
+      </w:r>
+      <w:proofErr w:type="gramEnd"/>
+      <w:r>
+        <w:rPr>
+          <w:rFonts w:ascii="Consolas" w:hAnsi="Consolas" w:cs="Courier New"/>
+          <w:color w:val="000000"/>
+          <w:sz w:val="22"/>
+          <w:szCs w:val="22"/>
+        </w:rPr>
+        <w:t>config</w:t>
+      </w:r>
+      <w:r>
+        <w:rPr>
+          <w:rFonts w:ascii="Consolas" w:hAnsi="Consolas" w:cs="Courier New"/>
+          <w:color w:val="666600"/>
+          <w:sz w:val="22"/>
+          <w:szCs w:val="22"/>
+        </w:rPr>
+        <w:t>)#</w:t>
+      </w:r>
+      <w:r>
+        <w:rPr>
+          <w:rFonts w:ascii="Consolas" w:hAnsi="Consolas" w:cs="Courier New"/>
+          <w:color w:val="000000"/>
+          <w:sz w:val="22"/>
+          <w:szCs w:val="22"/>
+        </w:rPr>
+        <w:t>enable secret ESGI</w:t>
+      </w:r>
+    </w:p>
     <w:p/>
     <w:sectPr>
       <w:headerReference w:type="default" r:id="rId18"/>
@@ -8833,6 +9318,7 @@
     <w:sig w:usb0="E00006FF" w:usb1="0000FCFF" w:usb2="00000001" w:usb3="00000000" w:csb0="0000019F" w:csb1="00000000"/>
   </w:font>
   <w:font w:name="Roboto">
+    <w:altName w:val="Roboto"/>
     <w:charset w:val="00"/>
     <w:family w:val="auto"/>
     <w:pitch w:val="variable"/>
@@ -8865,8 +9351,10 @@
   </w:compat>
   <w:rsids>
     <w:rsidRoot w:val="00975D85"/>
-    <w:rsid w:val="00780331"/>
+    <w:rsid w:val="009677E9"/>
     <w:rsid w:val="00975D85"/>
+    <w:rsid w:val="00B3138B"/>
+    <w:rsid w:val="00ED5CCC"/>
   </w:rsids>
   <m:mathPr>
     <m:mathFont m:val="Cambria Math"/>
@@ -9315,18 +9803,6 @@
     <w:semiHidden/>
     <w:unhideWhenUsed/>
   </w:style>
-  <w:style w:type="paragraph" w:customStyle="1" w:styleId="AB0D28C6B823483B85A18959BC499A5E">
-    <w:name w:val="AB0D28C6B823483B85A18959BC499A5E"/>
-    <w:rsid w:val="00975D85"/>
-  </w:style>
-  <w:style w:type="paragraph" w:customStyle="1" w:styleId="A3F1747B3C4948C4A369BFE772B37A55">
-    <w:name w:val="A3F1747B3C4948C4A369BFE772B37A55"/>
-    <w:rsid w:val="00975D85"/>
-  </w:style>
-  <w:style w:type="paragraph" w:customStyle="1" w:styleId="DC06CA14644F4AD78C64BA9385A3DA5D">
-    <w:name w:val="DC06CA14644F4AD78C64BA9385A3DA5D"/>
-    <w:rsid w:val="00975D85"/>
-  </w:style>
   <w:style w:type="character" w:styleId="Textedelespacerserv">
     <w:name w:val="Placeholder Text"/>
     <w:basedOn w:val="Policepardfaut"/>
@@ -9336,10 +9812,6 @@
     <w:rPr>
       <w:color w:val="808080"/>
     </w:rPr>
-  </w:style>
-  <w:style w:type="paragraph" w:customStyle="1" w:styleId="4A272B1E405B4DAF86C36FAB07EFFA61">
-    <w:name w:val="4A272B1E405B4DAF86C36FAB07EFFA61"/>
-    <w:rsid w:val="00975D85"/>
   </w:style>
 </w:styles>
 </file>
@@ -9673,7 +10145,7 @@
 
 <file path=word/webextensions/taskpanes.xml><?xml version="1.0" encoding="utf-8"?>
 <wetp:taskpanes xmlns:wetp="http://schemas.microsoft.com/office/webextensions/taskpanes/2010/11">
-  <wetp:taskpane dockstate="right" visibility="0" width="350" row="2">
+  <wetp:taskpane dockstate="right" visibility="0" width="438" row="0">
     <wetp:webextensionref xmlns:r="http://schemas.openxmlformats.org/officeDocument/2006/relationships" r:id="rId1"/>
   </wetp:taskpane>
 </wetp:taskpanes>

</xml_diff>

<commit_message>
secu: add password-encryption and banner
</commit_message>
<xml_diff>
--- a/[Cisco] Partiel CCNA.docx
+++ b/[Cisco] Partiel CCNA.docx
@@ -6535,6 +6535,7 @@
         <w:divId w:val="144325644"/>
         <w:rPr>
           <w:rFonts w:ascii="Consolas" w:hAnsi="Consolas" w:cs="Courier New"/>
+          <w:color w:val="000000"/>
           <w:sz w:val="22"/>
           <w:szCs w:val="22"/>
         </w:rPr>
@@ -6587,6 +6588,291 @@
         <w:t>enable secret ESGI</w:t>
       </w:r>
     </w:p>
+    <w:p>
+      <w:pPr>
+        <w:pStyle w:val="NormalWeb"/>
+        <w:pBdr>
+          <w:top w:val="single" w:sz="6" w:space="2" w:color="888888"/>
+          <w:left w:val="single" w:sz="6" w:space="2" w:color="888888"/>
+          <w:bottom w:val="single" w:sz="6" w:space="2" w:color="888888"/>
+          <w:right w:val="single" w:sz="6" w:space="2" w:color="888888"/>
+        </w:pBdr>
+        <w:shd w:val="clear" w:color="auto" w:fill="ECECEC"/>
+        <w:tabs>
+          <w:tab w:val="left" w:pos="916"/>
+          <w:tab w:val="left" w:pos="1832"/>
+          <w:tab w:val="left" w:pos="2748"/>
+          <w:tab w:val="left" w:pos="3664"/>
+          <w:tab w:val="left" w:pos="4580"/>
+          <w:tab w:val="left" w:pos="5496"/>
+          <w:tab w:val="left" w:pos="6412"/>
+          <w:tab w:val="left" w:pos="7328"/>
+          <w:tab w:val="left" w:pos="8244"/>
+          <w:tab w:val="left" w:pos="9160"/>
+          <w:tab w:val="left" w:pos="10076"/>
+          <w:tab w:val="left" w:pos="10992"/>
+          <w:tab w:val="left" w:pos="11908"/>
+          <w:tab w:val="left" w:pos="12824"/>
+          <w:tab w:val="left" w:pos="13740"/>
+          <w:tab w:val="left" w:pos="14656"/>
+        </w:tabs>
+        <w:spacing w:before="0" w:beforeAutospacing="0" w:after="0" w:afterAutospacing="0"/>
+        <w:divId w:val="144325644"/>
+        <w:rPr>
+          <w:rFonts w:ascii="Consolas" w:hAnsi="Consolas" w:cs="Courier New"/>
+          <w:sz w:val="22"/>
+          <w:szCs w:val="22"/>
+        </w:rPr>
+      </w:pPr>
+      <w:proofErr w:type="gramStart"/>
+      <w:r>
+        <w:rPr>
+          <w:rFonts w:ascii="Consolas" w:hAnsi="Consolas" w:cs="Courier New"/>
+          <w:color w:val="000000"/>
+          <w:sz w:val="22"/>
+          <w:szCs w:val="22"/>
+        </w:rPr>
+        <w:t>XXXXX</w:t>
+      </w:r>
+      <w:r>
+        <w:rPr>
+          <w:rFonts w:ascii="Consolas" w:hAnsi="Consolas" w:cs="Courier New"/>
+          <w:color w:val="666600"/>
+          <w:sz w:val="22"/>
+          <w:szCs w:val="22"/>
+        </w:rPr>
+        <w:t>(</w:t>
+      </w:r>
+      <w:proofErr w:type="gramEnd"/>
+      <w:r>
+        <w:rPr>
+          <w:rFonts w:ascii="Consolas" w:hAnsi="Consolas" w:cs="Courier New"/>
+          <w:color w:val="000000"/>
+          <w:sz w:val="22"/>
+          <w:szCs w:val="22"/>
+        </w:rPr>
+        <w:t>config</w:t>
+      </w:r>
+      <w:r>
+        <w:rPr>
+          <w:rFonts w:ascii="Consolas" w:hAnsi="Consolas" w:cs="Courier New"/>
+          <w:color w:val="666600"/>
+          <w:sz w:val="22"/>
+          <w:szCs w:val="22"/>
+        </w:rPr>
+        <w:t>)#</w:t>
+      </w:r>
+      <w:r>
+        <w:rPr>
+          <w:rFonts w:ascii="Consolas" w:hAnsi="Consolas" w:cs="Courier New"/>
+          <w:sz w:val="22"/>
+          <w:szCs w:val="22"/>
+        </w:rPr>
+        <w:t xml:space="preserve">service </w:t>
+      </w:r>
+      <w:proofErr w:type="spellStart"/>
+      <w:r>
+        <w:rPr>
+          <w:rFonts w:ascii="Consolas" w:hAnsi="Consolas" w:cs="Courier New"/>
+          <w:sz w:val="22"/>
+          <w:szCs w:val="22"/>
+        </w:rPr>
+        <w:t>password-encryption</w:t>
+      </w:r>
+      <w:proofErr w:type="spellEnd"/>
+    </w:p>
+    <w:p/>
+    <w:p/>
+    <w:p>
+      <w:r>
+        <w:t>Désactivation du CDP</w:t>
+      </w:r>
+    </w:p>
+    <w:p>
+      <w:proofErr w:type="gramStart"/>
+      <w:r>
+        <w:t>XXXXX</w:t>
+      </w:r>
+      <w:r>
+        <w:t>(</w:t>
+      </w:r>
+      <w:proofErr w:type="gramEnd"/>
+      <w:r>
+        <w:t xml:space="preserve">config-if)#no </w:t>
+      </w:r>
+      <w:proofErr w:type="spellStart"/>
+      <w:r>
+        <w:t>cdp</w:t>
+      </w:r>
+      <w:proofErr w:type="spellEnd"/>
+      <w:r>
+        <w:t xml:space="preserve"> enable</w:t>
+      </w:r>
+    </w:p>
+    <w:p/>
+    <w:p>
+      <w:r>
+        <w:t>Sécurisation des opération</w:t>
+      </w:r>
+      <w:r>
+        <w:t>s</w:t>
+      </w:r>
+      <w:r>
+        <w:t xml:space="preserve"> STP</w:t>
+      </w:r>
+    </w:p>
+    <w:p>
+      <w:proofErr w:type="gramStart"/>
+      <w:r>
+        <w:t>XXXXX(</w:t>
+      </w:r>
+      <w:proofErr w:type="gramEnd"/>
+      <w:r>
+        <w:t>config-if)#</w:t>
+      </w:r>
+      <w:r>
+        <w:t xml:space="preserve">spanning-tree </w:t>
+      </w:r>
+      <w:proofErr w:type="spellStart"/>
+      <w:r>
+        <w:t>bpduguard</w:t>
+      </w:r>
+      <w:proofErr w:type="spellEnd"/>
+      <w:r>
+        <w:t xml:space="preserve"> enable</w:t>
+      </w:r>
+    </w:p>
+    <w:p/>
+    <w:p/>
+    <w:p>
+      <w:r>
+        <w:t>Désactivation VTP</w:t>
+      </w:r>
+    </w:p>
+    <w:p>
+      <w:proofErr w:type="gramStart"/>
+      <w:r>
+        <w:t>XXXXX(</w:t>
+      </w:r>
+      <w:proofErr w:type="gramEnd"/>
+      <w:r>
+        <w:t>config-if)#</w:t>
+      </w:r>
+      <w:r>
+        <w:t>v</w:t>
+      </w:r>
+      <w:r>
+        <w:t>tp mode transparent</w:t>
+      </w:r>
+    </w:p>
+    <w:p/>
+    <w:p/>
+    <w:p/>
+    <w:p>
+      <w:r>
+        <w:lastRenderedPageBreak/>
+        <w:t>Ajout d’une bannière au mode console</w:t>
+      </w:r>
+      <w:r>
+        <w:t xml:space="preserve"> </w:t>
+      </w:r>
+      <w:r>
+        <w:t xml:space="preserve">banner </w:t>
+      </w:r>
+      <w:proofErr w:type="spellStart"/>
+      <w:r>
+        <w:t>motd</w:t>
+      </w:r>
+      <w:proofErr w:type="spellEnd"/>
+      <w:r>
+        <w:t xml:space="preserve"> #</w:t>
+      </w:r>
+    </w:p>
+    <w:p>
+      <w:r>
+        <w:t xml:space="preserve">Enter TEXT message.  End </w:t>
+      </w:r>
+      <w:proofErr w:type="spellStart"/>
+      <w:r>
+        <w:t>with</w:t>
+      </w:r>
+      <w:proofErr w:type="spellEnd"/>
+      <w:r>
+        <w:t xml:space="preserve"> the </w:t>
+      </w:r>
+      <w:proofErr w:type="spellStart"/>
+      <w:r>
+        <w:t>character</w:t>
+      </w:r>
+      <w:proofErr w:type="spellEnd"/>
+      <w:r>
+        <w:t xml:space="preserve"> '#'.</w:t>
+      </w:r>
+    </w:p>
+    <w:p>
+      <w:r>
+        <w:t>****************************************************************************</w:t>
+      </w:r>
+    </w:p>
+    <w:p>
+      <w:r>
+        <w:t xml:space="preserve">PROPERTY OF Quentin </w:t>
+      </w:r>
+      <w:proofErr w:type="spellStart"/>
+      <w:r>
+        <w:t>Hlion</w:t>
+      </w:r>
+      <w:proofErr w:type="spellEnd"/>
+    </w:p>
+    <w:p>
+      <w:r>
+        <w:t>Paris, France</w:t>
+      </w:r>
+    </w:p>
+    <w:p>
+      <w:r>
+        <w:t>USE OF THIS SYSTEM, AUTHORIZED OR UNAUTHORIZED,</w:t>
+      </w:r>
+    </w:p>
+    <w:p>
+      <w:r>
+        <w:t>CONSTITUTES CONSENT TO MONITORING OF THIS SYSTEM. UNAUTHORIZED USE</w:t>
+      </w:r>
+    </w:p>
+    <w:p>
+      <w:r>
+        <w:t>MAY SUBJECT YOU TO CRIMINAL PROSECUTION. EVIDENCE OF UNAUTHORIZED USE</w:t>
+      </w:r>
+    </w:p>
+    <w:p>
+      <w:r>
+        <w:t>COLLECTED DURING MONITORING MAY BE USED FOR ADMINISTRATIVE, CRIMINAL</w:t>
+      </w:r>
+    </w:p>
+    <w:p>
+      <w:r>
+        <w:t>OR OTHER ADVERSE ACTION. USE OF THIS SYSTEM CONSTITUTES CONSENT TO</w:t>
+      </w:r>
+    </w:p>
+    <w:p>
+      <w:r>
+        <w:t>MONITORING FOR THESE PURPOSE</w:t>
+      </w:r>
+    </w:p>
+    <w:p>
+      <w:r>
+        <w:t>****************************************************************************</w:t>
+      </w:r>
+    </w:p>
+    <w:p>
+      <w:r>
+        <w:t>#</w:t>
+      </w:r>
+    </w:p>
+    <w:p/>
+    <w:p/>
+    <w:p/>
+    <w:p/>
     <w:p/>
     <w:sectPr>
       <w:headerReference w:type="default" r:id="rId18"/>
@@ -9351,6 +9637,7 @@
   </w:compat>
   <w:rsids>
     <w:rsidRoot w:val="00975D85"/>
+    <w:rsid w:val="00963935"/>
     <w:rsid w:val="009677E9"/>
     <w:rsid w:val="00975D85"/>
     <w:rsid w:val="00B3138B"/>

</xml_diff>

<commit_message>
add no cdp & vtp protection RA2 network
</commit_message>
<xml_diff>
--- a/[Cisco] Partiel CCNA.docx
+++ b/[Cisco] Partiel CCNA.docx
@@ -2831,7 +2831,6 @@
         </w:rPr>
         <w:t>-</w:t>
       </w:r>
-      <w:proofErr w:type="gramStart"/>
       <w:r>
         <w:rPr>
           <w:rFonts w:ascii="Consolas" w:hAnsi="Consolas" w:cs="Courier New"/>
@@ -2850,7 +2849,6 @@
         </w:rPr>
         <w:t>)#</w:t>
       </w:r>
-      <w:proofErr w:type="gramEnd"/>
       <w:r>
         <w:rPr>
           <w:rFonts w:ascii="Consolas" w:hAnsi="Consolas" w:cs="Courier New"/>
@@ -2933,7 +2931,6 @@
         </w:rPr>
         <w:t>-</w:t>
       </w:r>
-      <w:proofErr w:type="gramStart"/>
       <w:r>
         <w:rPr>
           <w:rFonts w:ascii="Consolas" w:hAnsi="Consolas" w:cs="Courier New"/>
@@ -2952,7 +2949,6 @@
         </w:rPr>
         <w:t>)#</w:t>
       </w:r>
-      <w:proofErr w:type="gramEnd"/>
       <w:r>
         <w:rPr>
           <w:rFonts w:ascii="Consolas" w:hAnsi="Consolas" w:cs="Courier New"/>
@@ -3153,7 +3149,6 @@
         </w:rPr>
         <w:t>-</w:t>
       </w:r>
-      <w:proofErr w:type="gramStart"/>
       <w:r>
         <w:rPr>
           <w:rFonts w:ascii="Consolas" w:hAnsi="Consolas" w:cs="Courier New"/>
@@ -3172,7 +3167,6 @@
         </w:rPr>
         <w:t>)#</w:t>
       </w:r>
-      <w:proofErr w:type="gramEnd"/>
       <w:r>
         <w:rPr>
           <w:rFonts w:ascii="Consolas" w:hAnsi="Consolas" w:cs="Courier New"/>
@@ -3445,7 +3439,6 @@
         </w:rPr>
         <w:t>-</w:t>
       </w:r>
-      <w:proofErr w:type="gramStart"/>
       <w:r>
         <w:rPr>
           <w:rFonts w:ascii="Consolas" w:hAnsi="Consolas" w:cs="Courier New"/>
@@ -3464,7 +3457,6 @@
         </w:rPr>
         <w:t>)#</w:t>
       </w:r>
-      <w:proofErr w:type="gramEnd"/>
       <w:r>
         <w:rPr>
           <w:rFonts w:ascii="Consolas" w:hAnsi="Consolas" w:cs="Courier New"/>
@@ -3585,7 +3577,6 @@
         </w:rPr>
         <w:t>-</w:t>
       </w:r>
-      <w:proofErr w:type="gramStart"/>
       <w:r>
         <w:rPr>
           <w:rFonts w:ascii="Consolas" w:hAnsi="Consolas" w:cs="Courier New"/>
@@ -3604,7 +3595,6 @@
         </w:rPr>
         <w:t>)#</w:t>
       </w:r>
-      <w:proofErr w:type="gramEnd"/>
       <w:r>
         <w:rPr>
           <w:rFonts w:ascii="Consolas" w:hAnsi="Consolas" w:cs="Courier New"/>
@@ -3823,7 +3813,6 @@
         </w:rPr>
         <w:t>-</w:t>
       </w:r>
-      <w:proofErr w:type="gramStart"/>
       <w:r>
         <w:rPr>
           <w:rFonts w:ascii="Consolas" w:hAnsi="Consolas" w:cs="Courier New"/>
@@ -3842,7 +3831,6 @@
         </w:rPr>
         <w:t>)#</w:t>
       </w:r>
-      <w:proofErr w:type="gramEnd"/>
       <w:r>
         <w:rPr>
           <w:rFonts w:ascii="Consolas" w:hAnsi="Consolas" w:cs="Courier New"/>
@@ -5128,7 +5116,6 @@
           <w:szCs w:val="22"/>
         </w:rPr>
       </w:pPr>
-      <w:proofErr w:type="gramStart"/>
       <w:r>
         <w:rPr>
           <w:rFonts w:ascii="Consolas" w:hAnsi="Consolas" w:cs="Courier New"/>
@@ -5147,7 +5134,6 @@
         </w:rPr>
         <w:t>(</w:t>
       </w:r>
-      <w:proofErr w:type="gramEnd"/>
       <w:r>
         <w:rPr>
           <w:rFonts w:ascii="Consolas" w:hAnsi="Consolas" w:cs="Courier New"/>
@@ -5322,7 +5308,6 @@
           <w:szCs w:val="22"/>
         </w:rPr>
       </w:pPr>
-      <w:proofErr w:type="gramStart"/>
       <w:r>
         <w:rPr>
           <w:rFonts w:ascii="Consolas" w:hAnsi="Consolas" w:cs="Courier New"/>
@@ -5341,7 +5326,6 @@
         </w:rPr>
         <w:t>(</w:t>
       </w:r>
-      <w:proofErr w:type="gramEnd"/>
       <w:r>
         <w:rPr>
           <w:rFonts w:ascii="Consolas" w:hAnsi="Consolas" w:cs="Courier New"/>
@@ -5516,7 +5500,6 @@
           <w:szCs w:val="22"/>
         </w:rPr>
       </w:pPr>
-      <w:proofErr w:type="gramStart"/>
       <w:r>
         <w:rPr>
           <w:rFonts w:ascii="Consolas" w:hAnsi="Consolas" w:cs="Courier New"/>
@@ -5535,7 +5518,6 @@
         </w:rPr>
         <w:t>(</w:t>
       </w:r>
-      <w:proofErr w:type="gramEnd"/>
       <w:r>
         <w:rPr>
           <w:rFonts w:ascii="Consolas" w:hAnsi="Consolas" w:cs="Courier New"/>
@@ -5699,7 +5681,6 @@
           <w:szCs w:val="22"/>
         </w:rPr>
       </w:pPr>
-      <w:proofErr w:type="gramStart"/>
       <w:r>
         <w:rPr>
           <w:rFonts w:ascii="Consolas" w:hAnsi="Consolas" w:cs="Courier New"/>
@@ -5718,7 +5699,6 @@
         </w:rPr>
         <w:t>(</w:t>
       </w:r>
-      <w:proofErr w:type="gramEnd"/>
       <w:r>
         <w:rPr>
           <w:rFonts w:ascii="Consolas" w:hAnsi="Consolas" w:cs="Courier New"/>
@@ -5882,7 +5862,6 @@
           <w:szCs w:val="22"/>
         </w:rPr>
       </w:pPr>
-      <w:proofErr w:type="gramStart"/>
       <w:r>
         <w:rPr>
           <w:rFonts w:ascii="Consolas" w:hAnsi="Consolas" w:cs="Courier New"/>
@@ -5901,7 +5880,6 @@
         </w:rPr>
         <w:t>(</w:t>
       </w:r>
-      <w:proofErr w:type="gramEnd"/>
       <w:r>
         <w:rPr>
           <w:rFonts w:ascii="Consolas" w:hAnsi="Consolas" w:cs="Courier New"/>
@@ -6065,7 +6043,6 @@
           <w:szCs w:val="22"/>
         </w:rPr>
       </w:pPr>
-      <w:proofErr w:type="gramStart"/>
       <w:r>
         <w:rPr>
           <w:rFonts w:ascii="Consolas" w:hAnsi="Consolas" w:cs="Courier New"/>
@@ -6084,7 +6061,6 @@
         </w:rPr>
         <w:t>(</w:t>
       </w:r>
-      <w:proofErr w:type="gramEnd"/>
       <w:r>
         <w:rPr>
           <w:rFonts w:ascii="Consolas" w:hAnsi="Consolas" w:cs="Courier New"/>
@@ -6248,7 +6224,6 @@
           <w:szCs w:val="22"/>
         </w:rPr>
       </w:pPr>
-      <w:proofErr w:type="gramStart"/>
       <w:r>
         <w:rPr>
           <w:rFonts w:ascii="Consolas" w:hAnsi="Consolas" w:cs="Courier New"/>
@@ -6267,7 +6242,6 @@
         </w:rPr>
         <w:t>(</w:t>
       </w:r>
-      <w:proofErr w:type="gramEnd"/>
       <w:r>
         <w:rPr>
           <w:rFonts w:ascii="Consolas" w:hAnsi="Consolas" w:cs="Courier New"/>
@@ -6501,8 +6475,10 @@
       <w:r>
         <w:t>Ajout d’un mot de passe pour passer en enable</w:t>
       </w:r>
-    </w:p>
-    <w:p/>
+      <w:r>
+        <w:t xml:space="preserve"> – switch et routeur</w:t>
+      </w:r>
+    </w:p>
     <w:p>
       <w:pPr>
         <w:pStyle w:val="NormalWeb"/>
@@ -6540,7 +6516,6 @@
           <w:szCs w:val="22"/>
         </w:rPr>
       </w:pPr>
-      <w:proofErr w:type="gramStart"/>
       <w:r>
         <w:rPr>
           <w:rFonts w:ascii="Consolas" w:hAnsi="Consolas" w:cs="Courier New"/>
@@ -6559,7 +6534,6 @@
         </w:rPr>
         <w:t>(</w:t>
       </w:r>
-      <w:proofErr w:type="gramEnd"/>
       <w:r>
         <w:rPr>
           <w:rFonts w:ascii="Consolas" w:hAnsi="Consolas" w:cs="Courier New"/>
@@ -6624,7 +6598,6 @@
           <w:szCs w:val="22"/>
         </w:rPr>
       </w:pPr>
-      <w:proofErr w:type="gramStart"/>
       <w:r>
         <w:rPr>
           <w:rFonts w:ascii="Consolas" w:hAnsi="Consolas" w:cs="Courier New"/>
@@ -6643,7 +6616,6 @@
         </w:rPr>
         <w:t>(</w:t>
       </w:r>
-      <w:proofErr w:type="gramEnd"/>
       <w:r>
         <w:rPr>
           <w:rFonts w:ascii="Consolas" w:hAnsi="Consolas" w:cs="Courier New"/>
@@ -6687,18 +6659,24 @@
       <w:r>
         <w:t>Désactivation du CDP</w:t>
       </w:r>
-    </w:p>
-    <w:p>
-      <w:proofErr w:type="gramStart"/>
+      <w:r>
+        <w:t xml:space="preserve"> (Cisco Discovery Protocol)</w:t>
+      </w:r>
+      <w:r>
+        <w:t xml:space="preserve"> - switch et routeur</w:t>
+      </w:r>
+    </w:p>
+    <w:p>
+      <w:r>
+        <w:t>Permet de trouver d’autre périphérique voisin directement connecter via SNMP</w:t>
+      </w:r>
+    </w:p>
+    <w:p>
       <w:r>
         <w:t>XXXXX</w:t>
       </w:r>
       <w:r>
-        <w:t>(</w:t>
-      </w:r>
-      <w:proofErr w:type="gramEnd"/>
-      <w:r>
-        <w:t xml:space="preserve">config-if)#no </w:t>
+        <w:t xml:space="preserve">(config-if)#no </w:t>
       </w:r>
       <w:proofErr w:type="spellStart"/>
       <w:r>
@@ -6720,15 +6698,32 @@
       <w:r>
         <w:t xml:space="preserve"> STP</w:t>
       </w:r>
-    </w:p>
-    <w:p>
-      <w:proofErr w:type="gramStart"/>
-      <w:r>
-        <w:t>XXXXX(</w:t>
-      </w:r>
-      <w:proofErr w:type="gramEnd"/>
-      <w:r>
-        <w:t>config-if)#</w:t>
+      <w:r>
+        <w:t xml:space="preserve"> (</w:t>
+      </w:r>
+      <w:proofErr w:type="spellStart"/>
+      <w:r>
+        <w:t>Spanning</w:t>
+      </w:r>
+      <w:proofErr w:type="spellEnd"/>
+      <w:r>
+        <w:t xml:space="preserve"> </w:t>
+      </w:r>
+      <w:proofErr w:type="spellStart"/>
+      <w:r>
+        <w:t>Tree</w:t>
+      </w:r>
+      <w:proofErr w:type="spellEnd"/>
+      <w:r>
+        <w:t xml:space="preserve"> Protocol)</w:t>
+      </w:r>
+      <w:r>
+        <w:t xml:space="preserve"> - switch </w:t>
+      </w:r>
+    </w:p>
+    <w:p>
+      <w:r>
+        <w:t>XXXXX(config-if)#</w:t>
       </w:r>
       <w:r>
         <w:t xml:space="preserve">spanning-tree </w:t>
@@ -6748,15 +6743,18 @@
       <w:r>
         <w:t>Désactivation VTP</w:t>
       </w:r>
-    </w:p>
-    <w:p>
-      <w:proofErr w:type="gramStart"/>
-      <w:r>
-        <w:t>XXXXX(</w:t>
-      </w:r>
-      <w:proofErr w:type="gramEnd"/>
-      <w:r>
-        <w:t>config-if)#</w:t>
+      <w:r>
+        <w:t xml:space="preserve"> - switch</w:t>
+      </w:r>
+    </w:p>
+    <w:p>
+      <w:r>
+        <w:t>Permet d’administrer les VLAN de plusieurs switches depuis un seul</w:t>
+      </w:r>
+    </w:p>
+    <w:p>
+      <w:r>
+        <w:t>XXXXX(config)#</w:t>
       </w:r>
       <w:r>
         <w:t>v</w:t>
@@ -6770,13 +6768,20 @@
     <w:p/>
     <w:p>
       <w:r>
-        <w:lastRenderedPageBreak/>
         <w:t>Ajout d’une bannière au mode console</w:t>
       </w:r>
       <w:r>
         <w:t xml:space="preserve"> </w:t>
       </w:r>
       <w:r>
+        <w:t>– switch et routeur</w:t>
+      </w:r>
+    </w:p>
+    <w:p>
+      <w:r>
+        <w:t>XXXXX(config)#</w:t>
+      </w:r>
+      <w:r>
         <w:t xml:space="preserve">banner </w:t>
       </w:r>
       <w:proofErr w:type="spellStart"/>
@@ -6786,27 +6791,6 @@
       <w:proofErr w:type="spellEnd"/>
       <w:r>
         <w:t xml:space="preserve"> #</w:t>
-      </w:r>
-    </w:p>
-    <w:p>
-      <w:r>
-        <w:t xml:space="preserve">Enter TEXT message.  End </w:t>
-      </w:r>
-      <w:proofErr w:type="spellStart"/>
-      <w:r>
-        <w:t>with</w:t>
-      </w:r>
-      <w:proofErr w:type="spellEnd"/>
-      <w:r>
-        <w:t xml:space="preserve"> the </w:t>
-      </w:r>
-      <w:proofErr w:type="spellStart"/>
-      <w:r>
-        <w:t>character</w:t>
-      </w:r>
-      <w:proofErr w:type="spellEnd"/>
-      <w:r>
-        <w:t xml:space="preserve"> '#'.</w:t>
       </w:r>
     </w:p>
     <w:p>
@@ -9637,7 +9621,7 @@
   </w:compat>
   <w:rsids>
     <w:rsidRoot w:val="00975D85"/>
-    <w:rsid w:val="00963935"/>
+    <w:rsid w:val="00502EA6"/>
     <w:rsid w:val="009677E9"/>
     <w:rsid w:val="00975D85"/>
     <w:rsid w:val="00B3138B"/>

</xml_diff>

<commit_message>
add mac filtering with port-secu
</commit_message>
<xml_diff>
--- a/[Cisco] Partiel CCNA.docx
+++ b/[Cisco] Partiel CCNA.docx
@@ -4197,25 +4197,7 @@
                 <w:sz w:val="20"/>
                 <w:szCs w:val="20"/>
               </w:rPr>
-              <w:t>Lan (G0/</w:t>
-            </w:r>
-            <w:r>
-              <w:rPr>
-                <w:b/>
-                <w:color w:val="FFFFFF"/>
-                <w:sz w:val="20"/>
-                <w:szCs w:val="20"/>
-              </w:rPr>
-              <w:t>0</w:t>
-            </w:r>
-            <w:r>
-              <w:rPr>
-                <w:b/>
-                <w:color w:val="FFFFFF"/>
-                <w:sz w:val="20"/>
-                <w:szCs w:val="20"/>
-              </w:rPr>
-              <w:t>)</w:t>
+              <w:t>Lan (G0/0)</w:t>
             </w:r>
           </w:p>
         </w:tc>
@@ -5109,21 +5091,7 @@
                 <w:sz w:val="20"/>
                 <w:szCs w:val="20"/>
               </w:rPr>
-              <w:t>192.168.</w:t>
-            </w:r>
-            <w:r>
-              <w:rPr>
-                <w:sz w:val="20"/>
-                <w:szCs w:val="20"/>
-              </w:rPr>
-              <w:t>80</w:t>
-            </w:r>
-            <w:r>
-              <w:rPr>
-                <w:sz w:val="20"/>
-                <w:szCs w:val="20"/>
-              </w:rPr>
-              <w:t>.254</w:t>
+              <w:t>192.168.80.254</w:t>
             </w:r>
           </w:p>
           <w:p>
@@ -5140,21 +5108,7 @@
                 <w:sz w:val="20"/>
                 <w:szCs w:val="20"/>
               </w:rPr>
-              <w:t>192.168.</w:t>
-            </w:r>
-            <w:r>
-              <w:rPr>
-                <w:sz w:val="20"/>
-                <w:szCs w:val="20"/>
-              </w:rPr>
-              <w:t>69</w:t>
-            </w:r>
-            <w:r>
-              <w:rPr>
-                <w:sz w:val="20"/>
-                <w:szCs w:val="20"/>
-              </w:rPr>
-              <w:t>.254</w:t>
+              <w:t>192.168.69.254</w:t>
             </w:r>
           </w:p>
         </w:tc>
@@ -7165,7 +7119,16 @@
           <w:sz w:val="22"/>
           <w:szCs w:val="22"/>
         </w:rPr>
-        <w:t>XXXXX</w:t>
+        <w:t>XX</w:t>
+      </w:r>
+      <w:r>
+        <w:rPr>
+          <w:rFonts w:ascii="Consolas" w:hAnsi="Consolas" w:cs="Courier New"/>
+          <w:color w:val="000000"/>
+          <w:sz w:val="22"/>
+          <w:szCs w:val="22"/>
+        </w:rPr>
+        <w:t>XXX</w:t>
       </w:r>
       <w:r>
         <w:rPr>
@@ -8152,6 +8115,826 @@
     </w:p>
     <w:p/>
     <w:p/>
+    <w:p>
+      <w:r>
+        <w:t xml:space="preserve">Filtrage de la connexion </w:t>
+      </w:r>
+      <w:r>
+        <w:t xml:space="preserve">entre </w:t>
+      </w:r>
+      <w:r>
+        <w:t xml:space="preserve">switch </w:t>
+      </w:r>
+      <w:r>
+        <w:t>et</w:t>
+      </w:r>
+      <w:r>
+        <w:t xml:space="preserve"> router par mac adresse</w:t>
+      </w:r>
+    </w:p>
+    <w:p>
+      <w:proofErr w:type="spellStart"/>
+      <w:r>
+        <w:t>Switchport</w:t>
+      </w:r>
+      <w:proofErr w:type="spellEnd"/>
+      <w:r>
+        <w:t xml:space="preserve"> port-</w:t>
+      </w:r>
+      <w:proofErr w:type="spellStart"/>
+      <w:r>
+        <w:t>security</w:t>
+      </w:r>
+      <w:proofErr w:type="spellEnd"/>
+    </w:p>
+    <w:p>
+      <w:pPr>
+        <w:pStyle w:val="NormalWeb"/>
+        <w:pBdr>
+          <w:top w:val="single" w:sz="6" w:space="2" w:color="888888"/>
+          <w:left w:val="single" w:sz="6" w:space="2" w:color="888888"/>
+          <w:bottom w:val="single" w:sz="6" w:space="2" w:color="888888"/>
+          <w:right w:val="single" w:sz="6" w:space="2" w:color="888888"/>
+        </w:pBdr>
+        <w:shd w:val="clear" w:color="auto" w:fill="ECECEC"/>
+        <w:tabs>
+          <w:tab w:val="left" w:pos="916"/>
+          <w:tab w:val="left" w:pos="1832"/>
+          <w:tab w:val="left" w:pos="2748"/>
+          <w:tab w:val="left" w:pos="3664"/>
+          <w:tab w:val="left" w:pos="4580"/>
+          <w:tab w:val="left" w:pos="5496"/>
+          <w:tab w:val="left" w:pos="6412"/>
+          <w:tab w:val="left" w:pos="7328"/>
+          <w:tab w:val="left" w:pos="8244"/>
+          <w:tab w:val="left" w:pos="9160"/>
+          <w:tab w:val="left" w:pos="10076"/>
+          <w:tab w:val="left" w:pos="10992"/>
+          <w:tab w:val="left" w:pos="11908"/>
+          <w:tab w:val="left" w:pos="12824"/>
+          <w:tab w:val="left" w:pos="13740"/>
+          <w:tab w:val="left" w:pos="14656"/>
+        </w:tabs>
+        <w:spacing w:before="0" w:beforeAutospacing="0" w:after="0" w:afterAutospacing="0"/>
+        <w:divId w:val="1886987354"/>
+        <w:rPr>
+          <w:rFonts w:ascii="Consolas" w:hAnsi="Consolas" w:cs="Courier New"/>
+          <w:sz w:val="22"/>
+          <w:szCs w:val="22"/>
+        </w:rPr>
+      </w:pPr>
+      <w:proofErr w:type="gramStart"/>
+      <w:r>
+        <w:rPr>
+          <w:rFonts w:ascii="Consolas" w:hAnsi="Consolas" w:cs="Courier New"/>
+          <w:color w:val="000000"/>
+          <w:sz w:val="22"/>
+          <w:szCs w:val="22"/>
+        </w:rPr>
+        <w:t>XXXXX</w:t>
+      </w:r>
+      <w:r>
+        <w:rPr>
+          <w:rFonts w:ascii="Consolas" w:hAnsi="Consolas" w:cs="Courier New"/>
+          <w:color w:val="666600"/>
+          <w:sz w:val="22"/>
+          <w:szCs w:val="22"/>
+        </w:rPr>
+        <w:t>(</w:t>
+      </w:r>
+      <w:proofErr w:type="gramEnd"/>
+      <w:r>
+        <w:rPr>
+          <w:rFonts w:ascii="Consolas" w:hAnsi="Consolas" w:cs="Courier New"/>
+          <w:color w:val="000000"/>
+          <w:sz w:val="22"/>
+          <w:szCs w:val="22"/>
+        </w:rPr>
+        <w:t>config</w:t>
+      </w:r>
+      <w:r>
+        <w:rPr>
+          <w:rFonts w:ascii="Consolas" w:hAnsi="Consolas" w:cs="Courier New"/>
+          <w:color w:val="666600"/>
+          <w:sz w:val="22"/>
+          <w:szCs w:val="22"/>
+        </w:rPr>
+        <w:t>)#</w:t>
+      </w:r>
+      <w:r>
+        <w:rPr>
+          <w:rFonts w:ascii="Consolas" w:hAnsi="Consolas" w:cs="Courier New"/>
+          <w:color w:val="000088"/>
+          <w:sz w:val="22"/>
+          <w:szCs w:val="22"/>
+        </w:rPr>
+        <w:t>interface</w:t>
+      </w:r>
+      <w:r>
+        <w:rPr>
+          <w:rFonts w:ascii="Consolas" w:hAnsi="Consolas" w:cs="Courier New"/>
+          <w:color w:val="000000"/>
+          <w:sz w:val="22"/>
+          <w:szCs w:val="22"/>
+        </w:rPr>
+        <w:t xml:space="preserve"> G0</w:t>
+      </w:r>
+      <w:r>
+        <w:rPr>
+          <w:rFonts w:ascii="Consolas" w:hAnsi="Consolas" w:cs="Courier New"/>
+          <w:color w:val="666600"/>
+          <w:sz w:val="22"/>
+          <w:szCs w:val="22"/>
+        </w:rPr>
+        <w:t>/</w:t>
+      </w:r>
+      <w:r>
+        <w:rPr>
+          <w:rFonts w:ascii="Consolas" w:hAnsi="Consolas" w:cs="Courier New"/>
+          <w:color w:val="006666"/>
+          <w:sz w:val="22"/>
+          <w:szCs w:val="22"/>
+        </w:rPr>
+        <w:t>1</w:t>
+      </w:r>
+    </w:p>
+    <w:p>
+      <w:pPr>
+        <w:pStyle w:val="NormalWeb"/>
+        <w:pBdr>
+          <w:top w:val="single" w:sz="6" w:space="2" w:color="888888"/>
+          <w:left w:val="single" w:sz="6" w:space="2" w:color="888888"/>
+          <w:bottom w:val="single" w:sz="6" w:space="2" w:color="888888"/>
+          <w:right w:val="single" w:sz="6" w:space="2" w:color="888888"/>
+        </w:pBdr>
+        <w:shd w:val="clear" w:color="auto" w:fill="ECECEC"/>
+        <w:tabs>
+          <w:tab w:val="left" w:pos="916"/>
+          <w:tab w:val="left" w:pos="1832"/>
+          <w:tab w:val="left" w:pos="2748"/>
+          <w:tab w:val="left" w:pos="3664"/>
+          <w:tab w:val="left" w:pos="4580"/>
+          <w:tab w:val="left" w:pos="5496"/>
+          <w:tab w:val="left" w:pos="6412"/>
+          <w:tab w:val="left" w:pos="7328"/>
+          <w:tab w:val="left" w:pos="8244"/>
+          <w:tab w:val="left" w:pos="9160"/>
+          <w:tab w:val="left" w:pos="10076"/>
+          <w:tab w:val="left" w:pos="10992"/>
+          <w:tab w:val="left" w:pos="11908"/>
+          <w:tab w:val="left" w:pos="12824"/>
+          <w:tab w:val="left" w:pos="13740"/>
+          <w:tab w:val="left" w:pos="14656"/>
+        </w:tabs>
+        <w:spacing w:before="0" w:beforeAutospacing="0" w:after="0" w:afterAutospacing="0"/>
+        <w:divId w:val="1886987354"/>
+        <w:rPr>
+          <w:rFonts w:ascii="Consolas" w:hAnsi="Consolas" w:cs="Courier New"/>
+          <w:sz w:val="22"/>
+          <w:szCs w:val="22"/>
+        </w:rPr>
+      </w:pPr>
+      <w:proofErr w:type="gramStart"/>
+      <w:r>
+        <w:rPr>
+          <w:rFonts w:ascii="Consolas" w:hAnsi="Consolas" w:cs="Courier New"/>
+          <w:color w:val="000000"/>
+          <w:sz w:val="22"/>
+          <w:szCs w:val="22"/>
+        </w:rPr>
+        <w:t>XXXXX</w:t>
+      </w:r>
+      <w:r>
+        <w:rPr>
+          <w:rFonts w:ascii="Consolas" w:hAnsi="Consolas" w:cs="Courier New"/>
+          <w:color w:val="666600"/>
+          <w:sz w:val="22"/>
+          <w:szCs w:val="22"/>
+        </w:rPr>
+        <w:t>(</w:t>
+      </w:r>
+      <w:proofErr w:type="gramEnd"/>
+      <w:r>
+        <w:rPr>
+          <w:rFonts w:ascii="Consolas" w:hAnsi="Consolas" w:cs="Courier New"/>
+          <w:color w:val="000000"/>
+          <w:sz w:val="22"/>
+          <w:szCs w:val="22"/>
+        </w:rPr>
+        <w:t>config</w:t>
+      </w:r>
+      <w:r>
+        <w:rPr>
+          <w:rFonts w:ascii="Consolas" w:hAnsi="Consolas" w:cs="Courier New"/>
+          <w:color w:val="666600"/>
+          <w:sz w:val="22"/>
+          <w:szCs w:val="22"/>
+        </w:rPr>
+        <w:t>-</w:t>
+      </w:r>
+      <w:r>
+        <w:rPr>
+          <w:rFonts w:ascii="Consolas" w:hAnsi="Consolas" w:cs="Courier New"/>
+          <w:color w:val="000088"/>
+          <w:sz w:val="22"/>
+          <w:szCs w:val="22"/>
+        </w:rPr>
+        <w:t>if</w:t>
+      </w:r>
+      <w:r>
+        <w:rPr>
+          <w:rFonts w:ascii="Consolas" w:hAnsi="Consolas" w:cs="Courier New"/>
+          <w:color w:val="666600"/>
+          <w:sz w:val="22"/>
+          <w:szCs w:val="22"/>
+        </w:rPr>
+        <w:t>)#</w:t>
+      </w:r>
+      <w:r>
+        <w:rPr>
+          <w:rFonts w:ascii="Consolas" w:hAnsi="Consolas" w:cs="Courier New"/>
+          <w:color w:val="000000"/>
+          <w:sz w:val="22"/>
+          <w:szCs w:val="22"/>
+        </w:rPr>
+        <w:t xml:space="preserve">switchport mode </w:t>
+      </w:r>
+      <w:proofErr w:type="spellStart"/>
+      <w:r>
+        <w:rPr>
+          <w:rFonts w:ascii="Consolas" w:hAnsi="Consolas" w:cs="Courier New"/>
+          <w:color w:val="000000"/>
+          <w:sz w:val="22"/>
+          <w:szCs w:val="22"/>
+        </w:rPr>
+        <w:t>access</w:t>
+      </w:r>
+      <w:proofErr w:type="spellEnd"/>
+    </w:p>
+    <w:p>
+      <w:pPr>
+        <w:pStyle w:val="NormalWeb"/>
+        <w:pBdr>
+          <w:top w:val="single" w:sz="6" w:space="2" w:color="888888"/>
+          <w:left w:val="single" w:sz="6" w:space="2" w:color="888888"/>
+          <w:bottom w:val="single" w:sz="6" w:space="2" w:color="888888"/>
+          <w:right w:val="single" w:sz="6" w:space="2" w:color="888888"/>
+        </w:pBdr>
+        <w:shd w:val="clear" w:color="auto" w:fill="ECECEC"/>
+        <w:tabs>
+          <w:tab w:val="left" w:pos="916"/>
+          <w:tab w:val="left" w:pos="1832"/>
+          <w:tab w:val="left" w:pos="2748"/>
+          <w:tab w:val="left" w:pos="3664"/>
+          <w:tab w:val="left" w:pos="4580"/>
+          <w:tab w:val="left" w:pos="5496"/>
+          <w:tab w:val="left" w:pos="6412"/>
+          <w:tab w:val="left" w:pos="7328"/>
+          <w:tab w:val="left" w:pos="8244"/>
+          <w:tab w:val="left" w:pos="9160"/>
+          <w:tab w:val="left" w:pos="10076"/>
+          <w:tab w:val="left" w:pos="10992"/>
+          <w:tab w:val="left" w:pos="11908"/>
+          <w:tab w:val="left" w:pos="12824"/>
+          <w:tab w:val="left" w:pos="13740"/>
+          <w:tab w:val="left" w:pos="14656"/>
+        </w:tabs>
+        <w:spacing w:before="0" w:beforeAutospacing="0" w:after="0" w:afterAutospacing="0"/>
+        <w:divId w:val="1886987354"/>
+        <w:rPr>
+          <w:rFonts w:ascii="Consolas" w:hAnsi="Consolas" w:cs="Courier New"/>
+          <w:sz w:val="22"/>
+          <w:szCs w:val="22"/>
+        </w:rPr>
+      </w:pPr>
+      <w:proofErr w:type="gramStart"/>
+      <w:r>
+        <w:rPr>
+          <w:rFonts w:ascii="Consolas" w:hAnsi="Consolas" w:cs="Courier New"/>
+          <w:color w:val="000000"/>
+          <w:sz w:val="22"/>
+          <w:szCs w:val="22"/>
+        </w:rPr>
+        <w:t>XXXXX</w:t>
+      </w:r>
+      <w:r>
+        <w:rPr>
+          <w:rFonts w:ascii="Consolas" w:hAnsi="Consolas" w:cs="Courier New"/>
+          <w:color w:val="666600"/>
+          <w:sz w:val="22"/>
+          <w:szCs w:val="22"/>
+        </w:rPr>
+        <w:t>(</w:t>
+      </w:r>
+      <w:proofErr w:type="gramEnd"/>
+      <w:r>
+        <w:rPr>
+          <w:rFonts w:ascii="Consolas" w:hAnsi="Consolas" w:cs="Courier New"/>
+          <w:color w:val="000000"/>
+          <w:sz w:val="22"/>
+          <w:szCs w:val="22"/>
+        </w:rPr>
+        <w:t>config</w:t>
+      </w:r>
+      <w:r>
+        <w:rPr>
+          <w:rFonts w:ascii="Consolas" w:hAnsi="Consolas" w:cs="Courier New"/>
+          <w:color w:val="666600"/>
+          <w:sz w:val="22"/>
+          <w:szCs w:val="22"/>
+        </w:rPr>
+        <w:t>-</w:t>
+      </w:r>
+      <w:r>
+        <w:rPr>
+          <w:rFonts w:ascii="Consolas" w:hAnsi="Consolas" w:cs="Courier New"/>
+          <w:color w:val="000088"/>
+          <w:sz w:val="22"/>
+          <w:szCs w:val="22"/>
+        </w:rPr>
+        <w:t>if</w:t>
+      </w:r>
+      <w:r>
+        <w:rPr>
+          <w:rFonts w:ascii="Consolas" w:hAnsi="Consolas" w:cs="Courier New"/>
+          <w:color w:val="666600"/>
+          <w:sz w:val="22"/>
+          <w:szCs w:val="22"/>
+        </w:rPr>
+        <w:t>)#</w:t>
+      </w:r>
+      <w:r>
+        <w:rPr>
+          <w:rFonts w:ascii="Consolas" w:hAnsi="Consolas" w:cs="Courier New"/>
+          <w:color w:val="000000"/>
+          <w:sz w:val="22"/>
+          <w:szCs w:val="22"/>
+        </w:rPr>
+        <w:t>switchport port</w:t>
+      </w:r>
+      <w:r>
+        <w:rPr>
+          <w:rFonts w:ascii="Consolas" w:hAnsi="Consolas" w:cs="Courier New"/>
+          <w:color w:val="666600"/>
+          <w:sz w:val="22"/>
+          <w:szCs w:val="22"/>
+        </w:rPr>
+        <w:t>-</w:t>
+      </w:r>
+      <w:proofErr w:type="spellStart"/>
+      <w:r>
+        <w:rPr>
+          <w:rFonts w:ascii="Consolas" w:hAnsi="Consolas" w:cs="Courier New"/>
+          <w:color w:val="000000"/>
+          <w:sz w:val="22"/>
+          <w:szCs w:val="22"/>
+        </w:rPr>
+        <w:t>security</w:t>
+      </w:r>
+      <w:proofErr w:type="spellEnd"/>
+      <w:r>
+        <w:rPr>
+          <w:rFonts w:ascii="Consolas" w:hAnsi="Consolas" w:cs="Courier New"/>
+          <w:color w:val="000000"/>
+          <w:sz w:val="22"/>
+          <w:szCs w:val="22"/>
+        </w:rPr>
+        <w:t xml:space="preserve"> </w:t>
+      </w:r>
+    </w:p>
+    <w:p>
+      <w:pPr>
+        <w:pStyle w:val="NormalWeb"/>
+        <w:pBdr>
+          <w:top w:val="single" w:sz="6" w:space="2" w:color="888888"/>
+          <w:left w:val="single" w:sz="6" w:space="2" w:color="888888"/>
+          <w:bottom w:val="single" w:sz="6" w:space="2" w:color="888888"/>
+          <w:right w:val="single" w:sz="6" w:space="2" w:color="888888"/>
+        </w:pBdr>
+        <w:shd w:val="clear" w:color="auto" w:fill="ECECEC"/>
+        <w:tabs>
+          <w:tab w:val="left" w:pos="916"/>
+          <w:tab w:val="left" w:pos="1832"/>
+          <w:tab w:val="left" w:pos="2748"/>
+          <w:tab w:val="left" w:pos="3664"/>
+          <w:tab w:val="left" w:pos="4580"/>
+          <w:tab w:val="left" w:pos="5496"/>
+          <w:tab w:val="left" w:pos="6412"/>
+          <w:tab w:val="left" w:pos="7328"/>
+          <w:tab w:val="left" w:pos="8244"/>
+          <w:tab w:val="left" w:pos="9160"/>
+          <w:tab w:val="left" w:pos="10076"/>
+          <w:tab w:val="left" w:pos="10992"/>
+          <w:tab w:val="left" w:pos="11908"/>
+          <w:tab w:val="left" w:pos="12824"/>
+          <w:tab w:val="left" w:pos="13740"/>
+          <w:tab w:val="left" w:pos="14656"/>
+        </w:tabs>
+        <w:spacing w:before="0" w:beforeAutospacing="0" w:after="0" w:afterAutospacing="0"/>
+        <w:divId w:val="1886987354"/>
+        <w:rPr>
+          <w:rFonts w:ascii="Consolas" w:hAnsi="Consolas" w:cs="Courier New"/>
+          <w:sz w:val="22"/>
+          <w:szCs w:val="22"/>
+        </w:rPr>
+      </w:pPr>
+      <w:proofErr w:type="gramStart"/>
+      <w:r>
+        <w:rPr>
+          <w:rFonts w:ascii="Consolas" w:hAnsi="Consolas" w:cs="Courier New"/>
+          <w:color w:val="000000"/>
+          <w:sz w:val="22"/>
+          <w:szCs w:val="22"/>
+        </w:rPr>
+        <w:t>XXXXX</w:t>
+      </w:r>
+      <w:r>
+        <w:rPr>
+          <w:rFonts w:ascii="Consolas" w:hAnsi="Consolas" w:cs="Courier New"/>
+          <w:color w:val="666600"/>
+          <w:sz w:val="22"/>
+          <w:szCs w:val="22"/>
+        </w:rPr>
+        <w:t>(</w:t>
+      </w:r>
+      <w:proofErr w:type="gramEnd"/>
+      <w:r>
+        <w:rPr>
+          <w:rFonts w:ascii="Consolas" w:hAnsi="Consolas" w:cs="Courier New"/>
+          <w:color w:val="000000"/>
+          <w:sz w:val="22"/>
+          <w:szCs w:val="22"/>
+        </w:rPr>
+        <w:t>config</w:t>
+      </w:r>
+      <w:r>
+        <w:rPr>
+          <w:rFonts w:ascii="Consolas" w:hAnsi="Consolas" w:cs="Courier New"/>
+          <w:color w:val="666600"/>
+          <w:sz w:val="22"/>
+          <w:szCs w:val="22"/>
+        </w:rPr>
+        <w:t>-</w:t>
+      </w:r>
+      <w:r>
+        <w:rPr>
+          <w:rFonts w:ascii="Consolas" w:hAnsi="Consolas" w:cs="Courier New"/>
+          <w:color w:val="000088"/>
+          <w:sz w:val="22"/>
+          <w:szCs w:val="22"/>
+        </w:rPr>
+        <w:t>if</w:t>
+      </w:r>
+      <w:r>
+        <w:rPr>
+          <w:rFonts w:ascii="Consolas" w:hAnsi="Consolas" w:cs="Courier New"/>
+          <w:color w:val="666600"/>
+          <w:sz w:val="22"/>
+          <w:szCs w:val="22"/>
+        </w:rPr>
+        <w:t>)#</w:t>
+      </w:r>
+      <w:r>
+        <w:rPr>
+          <w:rFonts w:ascii="Consolas" w:hAnsi="Consolas" w:cs="Courier New"/>
+          <w:color w:val="000000"/>
+          <w:sz w:val="22"/>
+          <w:szCs w:val="22"/>
+        </w:rPr>
+        <w:t>switchport port</w:t>
+      </w:r>
+      <w:r>
+        <w:rPr>
+          <w:rFonts w:ascii="Consolas" w:hAnsi="Consolas" w:cs="Courier New"/>
+          <w:color w:val="666600"/>
+          <w:sz w:val="22"/>
+          <w:szCs w:val="22"/>
+        </w:rPr>
+        <w:t>-</w:t>
+      </w:r>
+      <w:proofErr w:type="spellStart"/>
+      <w:r>
+        <w:rPr>
+          <w:rFonts w:ascii="Consolas" w:hAnsi="Consolas" w:cs="Courier New"/>
+          <w:color w:val="000000"/>
+          <w:sz w:val="22"/>
+          <w:szCs w:val="22"/>
+        </w:rPr>
+        <w:t>security</w:t>
+      </w:r>
+      <w:proofErr w:type="spellEnd"/>
+      <w:r>
+        <w:rPr>
+          <w:rFonts w:ascii="Consolas" w:hAnsi="Consolas" w:cs="Courier New"/>
+          <w:color w:val="000000"/>
+          <w:sz w:val="22"/>
+          <w:szCs w:val="22"/>
+        </w:rPr>
+        <w:t xml:space="preserve"> mac</w:t>
+      </w:r>
+      <w:r>
+        <w:rPr>
+          <w:rFonts w:ascii="Consolas" w:hAnsi="Consolas" w:cs="Courier New"/>
+          <w:color w:val="666600"/>
+          <w:sz w:val="22"/>
+          <w:szCs w:val="22"/>
+        </w:rPr>
+        <w:t>-</w:t>
+      </w:r>
+      <w:proofErr w:type="spellStart"/>
+      <w:r>
+        <w:rPr>
+          <w:rFonts w:ascii="Consolas" w:hAnsi="Consolas" w:cs="Courier New"/>
+          <w:color w:val="000000"/>
+          <w:sz w:val="22"/>
+          <w:szCs w:val="22"/>
+        </w:rPr>
+        <w:t>address</w:t>
+      </w:r>
+      <w:proofErr w:type="spellEnd"/>
+      <w:r>
+        <w:rPr>
+          <w:rFonts w:ascii="Consolas" w:hAnsi="Consolas" w:cs="Courier New"/>
+          <w:color w:val="000000"/>
+          <w:sz w:val="22"/>
+          <w:szCs w:val="22"/>
+        </w:rPr>
+        <w:t xml:space="preserve"> XXXX</w:t>
+      </w:r>
+    </w:p>
+    <w:p>
+      <w:pPr>
+        <w:pStyle w:val="NormalWeb"/>
+        <w:pBdr>
+          <w:top w:val="single" w:sz="6" w:space="2" w:color="888888"/>
+          <w:left w:val="single" w:sz="6" w:space="2" w:color="888888"/>
+          <w:bottom w:val="single" w:sz="6" w:space="2" w:color="888888"/>
+          <w:right w:val="single" w:sz="6" w:space="2" w:color="888888"/>
+        </w:pBdr>
+        <w:shd w:val="clear" w:color="auto" w:fill="ECECEC"/>
+        <w:tabs>
+          <w:tab w:val="left" w:pos="916"/>
+          <w:tab w:val="left" w:pos="1832"/>
+          <w:tab w:val="left" w:pos="2748"/>
+          <w:tab w:val="left" w:pos="3664"/>
+          <w:tab w:val="left" w:pos="4580"/>
+          <w:tab w:val="left" w:pos="5496"/>
+          <w:tab w:val="left" w:pos="6412"/>
+          <w:tab w:val="left" w:pos="7328"/>
+          <w:tab w:val="left" w:pos="8244"/>
+          <w:tab w:val="left" w:pos="9160"/>
+          <w:tab w:val="left" w:pos="10076"/>
+          <w:tab w:val="left" w:pos="10992"/>
+          <w:tab w:val="left" w:pos="11908"/>
+          <w:tab w:val="left" w:pos="12824"/>
+          <w:tab w:val="left" w:pos="13740"/>
+          <w:tab w:val="left" w:pos="14656"/>
+        </w:tabs>
+        <w:spacing w:before="0" w:beforeAutospacing="0" w:after="0" w:afterAutospacing="0"/>
+        <w:divId w:val="1886987354"/>
+        <w:rPr>
+          <w:rFonts w:ascii="Consolas" w:hAnsi="Consolas" w:cs="Courier New"/>
+          <w:sz w:val="22"/>
+          <w:szCs w:val="22"/>
+        </w:rPr>
+      </w:pPr>
+      <w:proofErr w:type="gramStart"/>
+      <w:r>
+        <w:rPr>
+          <w:rFonts w:ascii="Consolas" w:hAnsi="Consolas" w:cs="Courier New"/>
+          <w:color w:val="000000"/>
+          <w:sz w:val="22"/>
+          <w:szCs w:val="22"/>
+        </w:rPr>
+        <w:t>XXXXX</w:t>
+      </w:r>
+      <w:r>
+        <w:rPr>
+          <w:rFonts w:ascii="Consolas" w:hAnsi="Consolas" w:cs="Courier New"/>
+          <w:color w:val="666600"/>
+          <w:sz w:val="22"/>
+          <w:szCs w:val="22"/>
+        </w:rPr>
+        <w:t>(</w:t>
+      </w:r>
+      <w:proofErr w:type="gramEnd"/>
+      <w:r>
+        <w:rPr>
+          <w:rFonts w:ascii="Consolas" w:hAnsi="Consolas" w:cs="Courier New"/>
+          <w:color w:val="000000"/>
+          <w:sz w:val="22"/>
+          <w:szCs w:val="22"/>
+        </w:rPr>
+        <w:t>config</w:t>
+      </w:r>
+      <w:r>
+        <w:rPr>
+          <w:rFonts w:ascii="Consolas" w:hAnsi="Consolas" w:cs="Courier New"/>
+          <w:color w:val="666600"/>
+          <w:sz w:val="22"/>
+          <w:szCs w:val="22"/>
+        </w:rPr>
+        <w:t>-</w:t>
+      </w:r>
+      <w:r>
+        <w:rPr>
+          <w:rFonts w:ascii="Consolas" w:hAnsi="Consolas" w:cs="Courier New"/>
+          <w:color w:val="000088"/>
+          <w:sz w:val="22"/>
+          <w:szCs w:val="22"/>
+        </w:rPr>
+        <w:t>if</w:t>
+      </w:r>
+      <w:r>
+        <w:rPr>
+          <w:rFonts w:ascii="Consolas" w:hAnsi="Consolas" w:cs="Courier New"/>
+          <w:color w:val="666600"/>
+          <w:sz w:val="22"/>
+          <w:szCs w:val="22"/>
+        </w:rPr>
+        <w:t>)#</w:t>
+      </w:r>
+      <w:r>
+        <w:rPr>
+          <w:rFonts w:ascii="Consolas" w:hAnsi="Consolas" w:cs="Courier New"/>
+          <w:color w:val="000000"/>
+          <w:sz w:val="22"/>
+          <w:szCs w:val="22"/>
+        </w:rPr>
+        <w:t>switchport port</w:t>
+      </w:r>
+      <w:r>
+        <w:rPr>
+          <w:rFonts w:ascii="Consolas" w:hAnsi="Consolas" w:cs="Courier New"/>
+          <w:color w:val="666600"/>
+          <w:sz w:val="22"/>
+          <w:szCs w:val="22"/>
+        </w:rPr>
+        <w:t>-</w:t>
+      </w:r>
+      <w:proofErr w:type="spellStart"/>
+      <w:r>
+        <w:rPr>
+          <w:rFonts w:ascii="Consolas" w:hAnsi="Consolas" w:cs="Courier New"/>
+          <w:color w:val="000000"/>
+          <w:sz w:val="22"/>
+          <w:szCs w:val="22"/>
+        </w:rPr>
+        <w:t>security</w:t>
+      </w:r>
+      <w:proofErr w:type="spellEnd"/>
+      <w:r>
+        <w:rPr>
+          <w:rFonts w:ascii="Consolas" w:hAnsi="Consolas" w:cs="Courier New"/>
+          <w:color w:val="000000"/>
+          <w:sz w:val="22"/>
+          <w:szCs w:val="22"/>
+        </w:rPr>
+        <w:t xml:space="preserve"> violation </w:t>
+      </w:r>
+      <w:proofErr w:type="spellStart"/>
+      <w:r>
+        <w:rPr>
+          <w:rFonts w:ascii="Consolas" w:hAnsi="Consolas" w:cs="Courier New"/>
+          <w:color w:val="000000"/>
+          <w:sz w:val="22"/>
+          <w:szCs w:val="22"/>
+        </w:rPr>
+        <w:t>shutdown</w:t>
+      </w:r>
+      <w:proofErr w:type="spellEnd"/>
+      <w:r>
+        <w:rPr>
+          <w:rFonts w:ascii="Consolas" w:hAnsi="Consolas" w:cs="Courier New"/>
+          <w:color w:val="000000"/>
+          <w:sz w:val="22"/>
+          <w:szCs w:val="22"/>
+        </w:rPr>
+        <w:t xml:space="preserve"> </w:t>
+      </w:r>
+    </w:p>
+    <w:p>
+      <w:pPr>
+        <w:pStyle w:val="NormalWeb"/>
+        <w:pBdr>
+          <w:top w:val="single" w:sz="6" w:space="2" w:color="888888"/>
+          <w:left w:val="single" w:sz="6" w:space="2" w:color="888888"/>
+          <w:bottom w:val="single" w:sz="6" w:space="2" w:color="888888"/>
+          <w:right w:val="single" w:sz="6" w:space="2" w:color="888888"/>
+        </w:pBdr>
+        <w:shd w:val="clear" w:color="auto" w:fill="ECECEC"/>
+        <w:tabs>
+          <w:tab w:val="left" w:pos="916"/>
+          <w:tab w:val="left" w:pos="1832"/>
+          <w:tab w:val="left" w:pos="2748"/>
+          <w:tab w:val="left" w:pos="3664"/>
+          <w:tab w:val="left" w:pos="4580"/>
+          <w:tab w:val="left" w:pos="5496"/>
+          <w:tab w:val="left" w:pos="6412"/>
+          <w:tab w:val="left" w:pos="7328"/>
+          <w:tab w:val="left" w:pos="8244"/>
+          <w:tab w:val="left" w:pos="9160"/>
+          <w:tab w:val="left" w:pos="10076"/>
+          <w:tab w:val="left" w:pos="10992"/>
+          <w:tab w:val="left" w:pos="11908"/>
+          <w:tab w:val="left" w:pos="12824"/>
+          <w:tab w:val="left" w:pos="13740"/>
+          <w:tab w:val="left" w:pos="14656"/>
+        </w:tabs>
+        <w:spacing w:before="0" w:beforeAutospacing="0" w:after="0" w:afterAutospacing="0"/>
+        <w:divId w:val="1886987354"/>
+        <w:rPr>
+          <w:rFonts w:ascii="Consolas" w:hAnsi="Consolas" w:cs="Courier New"/>
+          <w:sz w:val="22"/>
+          <w:szCs w:val="22"/>
+        </w:rPr>
+      </w:pPr>
+      <w:proofErr w:type="gramStart"/>
+      <w:r>
+        <w:rPr>
+          <w:rFonts w:ascii="Consolas" w:hAnsi="Consolas" w:cs="Courier New"/>
+          <w:color w:val="000000"/>
+          <w:sz w:val="22"/>
+          <w:szCs w:val="22"/>
+        </w:rPr>
+        <w:t>XXXXX</w:t>
+      </w:r>
+      <w:r>
+        <w:rPr>
+          <w:rFonts w:ascii="Consolas" w:hAnsi="Consolas" w:cs="Courier New"/>
+          <w:color w:val="666600"/>
+          <w:sz w:val="22"/>
+          <w:szCs w:val="22"/>
+        </w:rPr>
+        <w:t>(</w:t>
+      </w:r>
+      <w:proofErr w:type="gramEnd"/>
+      <w:r>
+        <w:rPr>
+          <w:rFonts w:ascii="Consolas" w:hAnsi="Consolas" w:cs="Courier New"/>
+          <w:color w:val="000000"/>
+          <w:sz w:val="22"/>
+          <w:szCs w:val="22"/>
+        </w:rPr>
+        <w:t>config</w:t>
+      </w:r>
+      <w:r>
+        <w:rPr>
+          <w:rFonts w:ascii="Consolas" w:hAnsi="Consolas" w:cs="Courier New"/>
+          <w:color w:val="666600"/>
+          <w:sz w:val="22"/>
+          <w:szCs w:val="22"/>
+        </w:rPr>
+        <w:t>-</w:t>
+      </w:r>
+      <w:r>
+        <w:rPr>
+          <w:rFonts w:ascii="Consolas" w:hAnsi="Consolas" w:cs="Courier New"/>
+          <w:color w:val="000088"/>
+          <w:sz w:val="22"/>
+          <w:szCs w:val="22"/>
+        </w:rPr>
+        <w:t>if</w:t>
+      </w:r>
+      <w:r>
+        <w:rPr>
+          <w:rFonts w:ascii="Consolas" w:hAnsi="Consolas" w:cs="Courier New"/>
+          <w:color w:val="666600"/>
+          <w:sz w:val="22"/>
+          <w:szCs w:val="22"/>
+        </w:rPr>
+        <w:t>)#</w:t>
+      </w:r>
+      <w:r>
+        <w:rPr>
+          <w:rFonts w:ascii="Consolas" w:hAnsi="Consolas" w:cs="Courier New"/>
+          <w:color w:val="000088"/>
+          <w:sz w:val="22"/>
+          <w:szCs w:val="22"/>
+        </w:rPr>
+        <w:t>do</w:t>
+      </w:r>
+      <w:r>
+        <w:rPr>
+          <w:rFonts w:ascii="Consolas" w:hAnsi="Consolas" w:cs="Courier New"/>
+          <w:color w:val="000000"/>
+          <w:sz w:val="22"/>
+          <w:szCs w:val="22"/>
+        </w:rPr>
+        <w:t xml:space="preserve"> </w:t>
+      </w:r>
+      <w:proofErr w:type="spellStart"/>
+      <w:r>
+        <w:rPr>
+          <w:rFonts w:ascii="Consolas" w:hAnsi="Consolas" w:cs="Courier New"/>
+          <w:color w:val="000000"/>
+          <w:sz w:val="22"/>
+          <w:szCs w:val="22"/>
+        </w:rPr>
+        <w:t>wr</w:t>
+      </w:r>
+      <w:proofErr w:type="spellEnd"/>
+    </w:p>
     <w:p/>
     <w:p/>
     <w:p/>
@@ -10918,6 +11701,7 @@
   </w:compat>
   <w:rsids>
     <w:rsidRoot w:val="00975D85"/>
+    <w:rsid w:val="002E59CC"/>
     <w:rsid w:val="00502EA6"/>
     <w:rsid w:val="009677E9"/>
     <w:rsid w:val="00975D85"/>
@@ -11714,7 +12498,7 @@
 
 <file path=word/webextensions/taskpanes.xml><?xml version="1.0" encoding="utf-8"?>
 <wetp:taskpanes xmlns:wetp="http://schemas.microsoft.com/office/webextensions/taskpanes/2010/11">
-  <wetp:taskpane dockstate="right" visibility="0" width="438" row="0">
+  <wetp:taskpane dockstate="right" visibility="0" width="350" row="0">
     <wetp:webextensionref xmlns:r="http://schemas.openxmlformats.org/officeDocument/2006/relationships" r:id="rId1"/>
   </wetp:taskpane>
 </wetp:taskpanes>

</xml_diff>

<commit_message>
infra ok doc ok
</commit_message>
<xml_diff>
--- a/[Cisco] Partiel CCNA.docx
+++ b/[Cisco] Partiel CCNA.docx
@@ -2283,7 +2283,15 @@
     <w:p/>
     <w:p>
       <w:r>
-        <w:t>Vous participez dans une équipe réseau/sécurité à la mise en place d’un réseau pour DevOpsSecurity. Vous devez concevoir ce réseau en IPv4 pour configuration des machines/hôtes et du routage OSPF avec proposition d’un plan de sécurité.</w:t>
+        <w:t xml:space="preserve">Vous participez dans une équipe réseau/sécurité à la mise en place d’un réseau pour </w:t>
+      </w:r>
+      <w:proofErr w:type="spellStart"/>
+      <w:r>
+        <w:t>DevOpsSecurity</w:t>
+      </w:r>
+      <w:proofErr w:type="spellEnd"/>
+      <w:r>
+        <w:t>. Vous devez concevoir ce réseau en IPv4 pour configuration des machines/hôtes et du routage OSPF avec proposition d’un plan de sécurité.</w:t>
       </w:r>
     </w:p>
     <w:p>
@@ -2916,7 +2924,27 @@
           <w:sz w:val="22"/>
           <w:szCs w:val="22"/>
         </w:rPr>
-        <w:t xml:space="preserve"> range fastEthernet </w:t>
+        <w:t xml:space="preserve"> range </w:t>
+      </w:r>
+      <w:proofErr w:type="spellStart"/>
+      <w:r>
+        <w:rPr>
+          <w:rFonts w:ascii="Consolas" w:hAnsi="Consolas" w:cs="Courier New"/>
+          <w:color w:val="000000"/>
+          <w:sz w:val="22"/>
+          <w:szCs w:val="22"/>
+        </w:rPr>
+        <w:t>fastEthernet</w:t>
+      </w:r>
+      <w:proofErr w:type="spellEnd"/>
+      <w:r>
+        <w:rPr>
+          <w:rFonts w:ascii="Consolas" w:hAnsi="Consolas" w:cs="Courier New"/>
+          <w:color w:val="000000"/>
+          <w:sz w:val="22"/>
+          <w:szCs w:val="22"/>
+        </w:rPr>
+        <w:t xml:space="preserve"> </w:t>
       </w:r>
       <w:r>
         <w:rPr>
@@ -3529,7 +3557,27 @@
           <w:sz w:val="22"/>
           <w:szCs w:val="22"/>
         </w:rPr>
-        <w:t xml:space="preserve"> gigabitEthernet </w:t>
+        <w:t xml:space="preserve"> </w:t>
+      </w:r>
+      <w:proofErr w:type="spellStart"/>
+      <w:r>
+        <w:rPr>
+          <w:rFonts w:ascii="Consolas" w:hAnsi="Consolas" w:cs="Courier New"/>
+          <w:color w:val="000000"/>
+          <w:sz w:val="22"/>
+          <w:szCs w:val="22"/>
+        </w:rPr>
+        <w:t>gigabitEthernet</w:t>
+      </w:r>
+      <w:proofErr w:type="spellEnd"/>
+      <w:r>
+        <w:rPr>
+          <w:rFonts w:ascii="Consolas" w:hAnsi="Consolas" w:cs="Courier New"/>
+          <w:color w:val="000000"/>
+          <w:sz w:val="22"/>
+          <w:szCs w:val="22"/>
+        </w:rPr>
+        <w:t xml:space="preserve"> </w:t>
       </w:r>
       <w:r>
         <w:rPr>
@@ -3684,6 +3732,7 @@
         </w:rPr>
         <w:t xml:space="preserve"> </w:t>
       </w:r>
+      <w:proofErr w:type="spellStart"/>
       <w:r>
         <w:rPr>
           <w:rFonts w:ascii="Consolas" w:hAnsi="Consolas" w:cs="Courier New"/>
@@ -3693,6 +3742,7 @@
         </w:rPr>
         <w:t>shutdown</w:t>
       </w:r>
+      <w:proofErr w:type="spellEnd"/>
     </w:p>
     <w:p>
       <w:pPr>
@@ -4054,7 +4104,27 @@
           <w:sz w:val="22"/>
           <w:szCs w:val="22"/>
         </w:rPr>
-        <w:t xml:space="preserve"> shutdown  </w:t>
+        <w:t xml:space="preserve"> </w:t>
+      </w:r>
+      <w:proofErr w:type="spellStart"/>
+      <w:r>
+        <w:rPr>
+          <w:rFonts w:ascii="Consolas" w:hAnsi="Consolas" w:cs="Courier New"/>
+          <w:color w:val="000000"/>
+          <w:sz w:val="22"/>
+          <w:szCs w:val="22"/>
+        </w:rPr>
+        <w:t>shutdown</w:t>
+      </w:r>
+      <w:proofErr w:type="spellEnd"/>
+      <w:r>
+        <w:rPr>
+          <w:rFonts w:ascii="Consolas" w:hAnsi="Consolas" w:cs="Courier New"/>
+          <w:color w:val="000000"/>
+          <w:sz w:val="22"/>
+          <w:szCs w:val="22"/>
+        </w:rPr>
+        <w:t xml:space="preserve">  </w:t>
       </w:r>
     </w:p>
     <w:p>
@@ -4097,35 +4167,57 @@
       </w:r>
       <w:bookmarkEnd w:id="12"/>
     </w:p>
+    <w:p/>
     <w:p>
       <w:r>
-        <w:t>Un switch cœur de réseau suivi de 2960 relier en fibre idéalement un 4500 mais indispo sur pkt</w:t>
+        <w:t>Exemple avec l’agence 1 :</w:t>
       </w:r>
     </w:p>
     <w:p>
+      <w:r>
+        <w:t xml:space="preserve">Les </w:t>
+      </w:r>
+      <w:proofErr w:type="spellStart"/>
+      <w:r>
+        <w:t>lans</w:t>
+      </w:r>
+      <w:proofErr w:type="spellEnd"/>
+      <w:r>
+        <w:t xml:space="preserve"> avec plus de 192 (8*24 ports) machines connectées demande une multiplication des stacks de switch. </w:t>
+      </w:r>
+    </w:p>
+    <w:p>
+      <w:r>
+        <w:t>Idéalement le cœur de réseau (ici SL200) devrait être un 4500 afin de pouvoir relier tous les switch enfant par fibre et évité des lenteurs sur le réseau avec un grand nombre de machines connectées.</w:t>
+      </w:r>
+    </w:p>
+    <w:p>
+      <w:r>
+        <w:t>Pour le reste, un simple stack de switch suffit.</w:t>
+      </w:r>
+    </w:p>
+    <w:p>
       <w:pPr>
         <w:jc w:val="center"/>
       </w:pPr>
       <w:r>
-        <w:rPr>
-          <w:noProof/>
-        </w:rPr>
         <w:drawing>
-          <wp:inline distT="114300" distB="114300" distL="114300" distR="114300" wp14:anchorId="4F94655D" wp14:editId="3840BA37">
-            <wp:extent cx="5838825" cy="4610100"/>
-            <wp:effectExtent l="0" t="0" r="9525" b="0"/>
-            <wp:docPr id="6" name="image11.png"/>
-            <wp:cNvGraphicFramePr/>
+          <wp:inline distT="0" distB="0" distL="0" distR="0" wp14:anchorId="5569922E" wp14:editId="3419E79B">
+            <wp:extent cx="4991100" cy="4577287"/>
+            <wp:effectExtent l="0" t="0" r="0" b="0"/>
+            <wp:docPr id="4" name="Image 4"/>
+            <wp:cNvGraphicFramePr>
+              <a:graphicFrameLocks xmlns:a="http://schemas.openxmlformats.org/drawingml/2006/main" noChangeAspect="1"/>
+            </wp:cNvGraphicFramePr>
             <a:graphic xmlns:a="http://schemas.openxmlformats.org/drawingml/2006/main">
               <a:graphicData uri="http://schemas.openxmlformats.org/drawingml/2006/picture">
                 <pic:pic xmlns:pic="http://schemas.openxmlformats.org/drawingml/2006/picture">
                   <pic:nvPicPr>
-                    <pic:cNvPr id="0" name="image11.png"/>
-                    <pic:cNvPicPr preferRelativeResize="0"/>
+                    <pic:cNvPr id="1" name=""/>
+                    <pic:cNvPicPr/>
                   </pic:nvPicPr>
                   <pic:blipFill>
                     <a:blip r:embed="rId15"/>
-                    <a:srcRect/>
                     <a:stretch>
                       <a:fillRect/>
                     </a:stretch>
@@ -4133,12 +4225,11 @@
                   <pic:spPr>
                     <a:xfrm>
                       <a:off x="0" y="0"/>
-                      <a:ext cx="5839280" cy="4610459"/>
+                      <a:ext cx="4998058" cy="4583668"/>
                     </a:xfrm>
                     <a:prstGeom prst="rect">
                       <a:avLst/>
                     </a:prstGeom>
-                    <a:ln/>
                   </pic:spPr>
                 </pic:pic>
               </a:graphicData>
@@ -4161,29 +4252,32 @@
       <w:bookmarkEnd w:id="13"/>
     </w:p>
     <w:p>
+      <w:r>
+        <w:t>Chaque type de service ce trouve dans une vlan et réseau différent.</w:t>
+      </w:r>
+    </w:p>
+    <w:p>
       <w:pPr>
         <w:jc w:val="center"/>
       </w:pPr>
       <w:r>
-        <w:rPr>
-          <w:noProof/>
-        </w:rPr>
         <w:drawing>
-          <wp:inline distT="114300" distB="114300" distL="114300" distR="114300" wp14:anchorId="529C1FDE" wp14:editId="5FA459F0">
-            <wp:extent cx="4305300" cy="4038600"/>
+          <wp:inline distT="0" distB="0" distL="0" distR="0" wp14:anchorId="01E05236" wp14:editId="15B9F45E">
+            <wp:extent cx="4229100" cy="4097625"/>
             <wp:effectExtent l="0" t="0" r="0" b="0"/>
-            <wp:docPr id="9" name="image8.png"/>
-            <wp:cNvGraphicFramePr/>
+            <wp:docPr id="10" name="Image 10"/>
+            <wp:cNvGraphicFramePr>
+              <a:graphicFrameLocks xmlns:a="http://schemas.openxmlformats.org/drawingml/2006/main" noChangeAspect="1"/>
+            </wp:cNvGraphicFramePr>
             <a:graphic xmlns:a="http://schemas.openxmlformats.org/drawingml/2006/main">
               <a:graphicData uri="http://schemas.openxmlformats.org/drawingml/2006/picture">
                 <pic:pic xmlns:pic="http://schemas.openxmlformats.org/drawingml/2006/picture">
                   <pic:nvPicPr>
-                    <pic:cNvPr id="0" name="image8.png"/>
-                    <pic:cNvPicPr preferRelativeResize="0"/>
+                    <pic:cNvPr id="1" name=""/>
+                    <pic:cNvPicPr/>
                   </pic:nvPicPr>
                   <pic:blipFill>
                     <a:blip r:embed="rId16"/>
-                    <a:srcRect/>
                     <a:stretch>
                       <a:fillRect/>
                     </a:stretch>
@@ -4191,12 +4285,11 @@
                   <pic:spPr>
                     <a:xfrm>
                       <a:off x="0" y="0"/>
-                      <a:ext cx="4305605" cy="4038886"/>
+                      <a:ext cx="4239735" cy="4107930"/>
                     </a:xfrm>
                     <a:prstGeom prst="rect">
                       <a:avLst/>
                     </a:prstGeom>
-                    <a:ln/>
                   </pic:spPr>
                 </pic:pic>
               </a:graphicData>
@@ -4226,9 +4319,9 @@
           <w:noProof/>
         </w:rPr>
         <w:drawing>
-          <wp:inline distT="114300" distB="114300" distL="114300" distR="114300" wp14:anchorId="121C9D7C" wp14:editId="6ED2556B">
-            <wp:extent cx="3771900" cy="3028950"/>
-            <wp:effectExtent l="0" t="0" r="0" b="0"/>
+          <wp:inline distT="114300" distB="114300" distL="114300" distR="114300" wp14:anchorId="121C9D7C" wp14:editId="46FB1076">
+            <wp:extent cx="3143250" cy="2486025"/>
+            <wp:effectExtent l="0" t="0" r="0" b="9525"/>
             <wp:docPr id="7" name="image3.png"/>
             <wp:cNvGraphicFramePr/>
             <a:graphic xmlns:a="http://schemas.openxmlformats.org/drawingml/2006/main">
@@ -4248,7 +4341,7 @@
                   <pic:spPr>
                     <a:xfrm>
                       <a:off x="0" y="0"/>
-                      <a:ext cx="3771900" cy="3028950"/>
+                      <a:ext cx="3143250" cy="2486025"/>
                     </a:xfrm>
                     <a:prstGeom prst="rect">
                       <a:avLst/>
@@ -5448,7 +5541,10 @@
         <w:t xml:space="preserve">Côté FAI, chaque type de serveur doit </w:t>
       </w:r>
       <w:r>
-        <w:t>ce trouve sur un réseau différent</w:t>
+        <w:t>se</w:t>
+      </w:r>
+      <w:r>
+        <w:t xml:space="preserve"> trouve sur un réseau différent</w:t>
       </w:r>
       <w:r>
         <w:t xml:space="preserve"> des autres serveurs afin de prévoir l’ajout possible en cas de volonté de redondance.</w:t>
@@ -6834,8 +6930,13 @@
         </w:numPr>
       </w:pPr>
       <w:r>
-        <w:t>Interface non utiliser shutdown</w:t>
-      </w:r>
+        <w:t xml:space="preserve">Interface non utiliser </w:t>
+      </w:r>
+      <w:proofErr w:type="spellStart"/>
+      <w:r>
+        <w:t>shutdown</w:t>
+      </w:r>
+      <w:proofErr w:type="spellEnd"/>
     </w:p>
     <w:p>
       <w:pPr>
@@ -6878,8 +6979,13 @@
         </w:numPr>
       </w:pPr>
       <w:r>
-        <w:t>DHCP snooping</w:t>
-      </w:r>
+        <w:t xml:space="preserve">DHCP </w:t>
+      </w:r>
+      <w:proofErr w:type="spellStart"/>
+      <w:r>
+        <w:t>snooping</w:t>
+      </w:r>
+      <w:proofErr w:type="spellEnd"/>
     </w:p>
     <w:p>
       <w:pPr>
@@ -6899,8 +7005,13 @@
         </w:numPr>
       </w:pPr>
       <w:r>
-        <w:t>Interface non utiliser shutdown</w:t>
-      </w:r>
+        <w:t xml:space="preserve">Interface non utiliser </w:t>
+      </w:r>
+      <w:proofErr w:type="spellStart"/>
+      <w:r>
+        <w:t>shutdown</w:t>
+      </w:r>
+      <w:proofErr w:type="spellEnd"/>
     </w:p>
     <w:p>
       <w:pPr>
@@ -7108,146 +7219,22 @@
           <w:sz w:val="22"/>
           <w:szCs w:val="22"/>
         </w:rPr>
-        <w:t>service password-encryption</w:t>
-      </w:r>
+        <w:t xml:space="preserve">service </w:t>
+      </w:r>
+      <w:proofErr w:type="spellStart"/>
+      <w:r>
+        <w:rPr>
+          <w:rFonts w:ascii="Consolas" w:hAnsi="Consolas" w:cs="Courier New"/>
+          <w:sz w:val="22"/>
+          <w:szCs w:val="22"/>
+        </w:rPr>
+        <w:t>password-encryption</w:t>
+      </w:r>
+      <w:proofErr w:type="spellEnd"/>
     </w:p>
     <w:p/>
-    <w:p/>
     <w:p>
       <w:r>
-        <w:t>Désactivation du CDP</w:t>
-      </w:r>
-      <w:r>
-        <w:t xml:space="preserve"> (Cisco Discovery Protocol)</w:t>
-      </w:r>
-      <w:r>
-        <w:t xml:space="preserve"> - switch et routeur</w:t>
-      </w:r>
-    </w:p>
-    <w:p>
-      <w:r>
-        <w:t>Permet de trouver d’autre périphérique voisin directement connecter via SNMP</w:t>
-      </w:r>
-    </w:p>
-    <w:p>
-      <w:pPr>
-        <w:pStyle w:val="NormalWeb"/>
-        <w:pBdr>
-          <w:top w:val="single" w:sz="6" w:space="2" w:color="888888"/>
-          <w:left w:val="single" w:sz="6" w:space="2" w:color="888888"/>
-          <w:bottom w:val="single" w:sz="6" w:space="2" w:color="888888"/>
-          <w:right w:val="single" w:sz="6" w:space="2" w:color="888888"/>
-        </w:pBdr>
-        <w:shd w:val="clear" w:color="auto" w:fill="ECECEC"/>
-        <w:tabs>
-          <w:tab w:val="left" w:pos="916"/>
-          <w:tab w:val="left" w:pos="1832"/>
-          <w:tab w:val="left" w:pos="2748"/>
-          <w:tab w:val="left" w:pos="3664"/>
-          <w:tab w:val="left" w:pos="4580"/>
-          <w:tab w:val="left" w:pos="5496"/>
-          <w:tab w:val="left" w:pos="6412"/>
-          <w:tab w:val="left" w:pos="7328"/>
-          <w:tab w:val="left" w:pos="8244"/>
-          <w:tab w:val="left" w:pos="9160"/>
-          <w:tab w:val="left" w:pos="10076"/>
-          <w:tab w:val="left" w:pos="10992"/>
-          <w:tab w:val="left" w:pos="11908"/>
-          <w:tab w:val="left" w:pos="12824"/>
-          <w:tab w:val="left" w:pos="13740"/>
-          <w:tab w:val="left" w:pos="14656"/>
-        </w:tabs>
-        <w:spacing w:before="0" w:beforeAutospacing="0" w:after="0" w:afterAutospacing="0"/>
-        <w:divId w:val="870385547"/>
-        <w:rPr>
-          <w:rFonts w:ascii="Consolas" w:hAnsi="Consolas" w:cs="Courier New"/>
-          <w:sz w:val="22"/>
-          <w:szCs w:val="22"/>
-        </w:rPr>
-      </w:pPr>
-      <w:r>
-        <w:rPr>
-          <w:rFonts w:ascii="Consolas" w:hAnsi="Consolas" w:cs="Courier New"/>
-          <w:color w:val="000000"/>
-          <w:sz w:val="22"/>
-          <w:szCs w:val="22"/>
-        </w:rPr>
-        <w:t>XXXXX</w:t>
-      </w:r>
-      <w:r>
-        <w:rPr>
-          <w:rFonts w:ascii="Consolas" w:hAnsi="Consolas" w:cs="Courier New"/>
-          <w:color w:val="666600"/>
-          <w:sz w:val="22"/>
-          <w:szCs w:val="22"/>
-        </w:rPr>
-        <w:t>(</w:t>
-      </w:r>
-      <w:r>
-        <w:rPr>
-          <w:rFonts w:ascii="Consolas" w:hAnsi="Consolas" w:cs="Courier New"/>
-          <w:color w:val="000000"/>
-          <w:sz w:val="22"/>
-          <w:szCs w:val="22"/>
-        </w:rPr>
-        <w:t>config</w:t>
-      </w:r>
-      <w:r>
-        <w:rPr>
-          <w:rFonts w:ascii="Consolas" w:hAnsi="Consolas" w:cs="Courier New"/>
-          <w:color w:val="666600"/>
-          <w:sz w:val="22"/>
-          <w:szCs w:val="22"/>
-        </w:rPr>
-        <w:t>-</w:t>
-      </w:r>
-      <w:r>
-        <w:rPr>
-          <w:rFonts w:ascii="Consolas" w:hAnsi="Consolas" w:cs="Courier New"/>
-          <w:color w:val="000088"/>
-          <w:sz w:val="22"/>
-          <w:szCs w:val="22"/>
-        </w:rPr>
-        <w:t>if</w:t>
-      </w:r>
-      <w:r>
-        <w:rPr>
-          <w:rFonts w:ascii="Consolas" w:hAnsi="Consolas" w:cs="Courier New"/>
-          <w:color w:val="666600"/>
-          <w:sz w:val="22"/>
-          <w:szCs w:val="22"/>
-        </w:rPr>
-        <w:t>)#</w:t>
-      </w:r>
-      <w:r>
-        <w:rPr>
-          <w:rFonts w:ascii="Consolas" w:hAnsi="Consolas" w:cs="Courier New"/>
-          <w:color w:val="000088"/>
-          <w:sz w:val="22"/>
-          <w:szCs w:val="22"/>
-        </w:rPr>
-        <w:t>no</w:t>
-      </w:r>
-      <w:r>
-        <w:rPr>
-          <w:rFonts w:ascii="Consolas" w:hAnsi="Consolas" w:cs="Courier New"/>
-          <w:color w:val="000000"/>
-          <w:sz w:val="22"/>
-          <w:szCs w:val="22"/>
-        </w:rPr>
-        <w:t xml:space="preserve"> cdp enable</w:t>
-      </w:r>
-    </w:p>
-    <w:p/>
-    <w:p/>
-    <w:p/>
-    <w:p/>
-    <w:p/>
-    <w:p/>
-    <w:p/>
-    <w:p>
-      <w:r>
-        <w:lastRenderedPageBreak/>
         <w:t>Ajout d’une bannière au mode console</w:t>
       </w:r>
       <w:r>
@@ -7336,7 +7323,27 @@
           <w:sz w:val="22"/>
           <w:szCs w:val="22"/>
         </w:rPr>
-        <w:t xml:space="preserve">banner motd </w:t>
+        <w:t xml:space="preserve">banner </w:t>
+      </w:r>
+      <w:proofErr w:type="spellStart"/>
+      <w:r>
+        <w:rPr>
+          <w:rFonts w:ascii="Consolas" w:hAnsi="Consolas" w:cs="Courier New"/>
+          <w:color w:val="000000"/>
+          <w:sz w:val="22"/>
+          <w:szCs w:val="22"/>
+        </w:rPr>
+        <w:t>motd</w:t>
+      </w:r>
+      <w:proofErr w:type="spellEnd"/>
+      <w:r>
+        <w:rPr>
+          <w:rFonts w:ascii="Consolas" w:hAnsi="Consolas" w:cs="Courier New"/>
+          <w:color w:val="000000"/>
+          <w:sz w:val="22"/>
+          <w:szCs w:val="22"/>
+        </w:rPr>
+        <w:t xml:space="preserve"> </w:t>
       </w:r>
       <w:r>
         <w:rPr>
@@ -7457,6 +7464,7 @@
         </w:rPr>
         <w:t xml:space="preserve"> </w:t>
       </w:r>
+      <w:proofErr w:type="spellStart"/>
       <w:r>
         <w:rPr>
           <w:rFonts w:ascii="Consolas" w:hAnsi="Consolas" w:cs="Courier New"/>
@@ -7466,6 +7474,7 @@
         </w:rPr>
         <w:t>Hlion</w:t>
       </w:r>
+      <w:proofErr w:type="spellEnd"/>
     </w:p>
     <w:p>
       <w:pPr>
@@ -8232,8 +8241,19 @@
           <w:sz w:val="22"/>
           <w:szCs w:val="22"/>
         </w:rPr>
-        <w:t>switchport mode access</w:t>
-      </w:r>
+        <w:t xml:space="preserve">switchport mode </w:t>
+      </w:r>
+      <w:proofErr w:type="spellStart"/>
+      <w:r>
+        <w:rPr>
+          <w:rFonts w:ascii="Consolas" w:hAnsi="Consolas" w:cs="Courier New"/>
+          <w:color w:val="000000"/>
+          <w:sz w:val="22"/>
+          <w:szCs w:val="22"/>
+        </w:rPr>
+        <w:t>access</w:t>
+      </w:r>
+      <w:proofErr w:type="spellEnd"/>
     </w:p>
     <w:p>
       <w:pPr>
@@ -8343,14 +8363,25 @@
         </w:rPr>
         <w:t>-</w:t>
       </w:r>
-      <w:r>
-        <w:rPr>
-          <w:rFonts w:ascii="Consolas" w:hAnsi="Consolas" w:cs="Courier New"/>
-          <w:color w:val="000000"/>
-          <w:sz w:val="22"/>
-          <w:szCs w:val="22"/>
-        </w:rPr>
-        <w:t xml:space="preserve">security </w:t>
+      <w:proofErr w:type="spellStart"/>
+      <w:r>
+        <w:rPr>
+          <w:rFonts w:ascii="Consolas" w:hAnsi="Consolas" w:cs="Courier New"/>
+          <w:color w:val="000000"/>
+          <w:sz w:val="22"/>
+          <w:szCs w:val="22"/>
+        </w:rPr>
+        <w:t>security</w:t>
+      </w:r>
+      <w:proofErr w:type="spellEnd"/>
+      <w:r>
+        <w:rPr>
+          <w:rFonts w:ascii="Consolas" w:hAnsi="Consolas" w:cs="Courier New"/>
+          <w:color w:val="000000"/>
+          <w:sz w:val="22"/>
+          <w:szCs w:val="22"/>
+        </w:rPr>
+        <w:t xml:space="preserve"> </w:t>
       </w:r>
     </w:p>
     <w:p>
@@ -8461,14 +8492,25 @@
         </w:rPr>
         <w:t>-</w:t>
       </w:r>
-      <w:r>
-        <w:rPr>
-          <w:rFonts w:ascii="Consolas" w:hAnsi="Consolas" w:cs="Courier New"/>
-          <w:color w:val="000000"/>
-          <w:sz w:val="22"/>
-          <w:szCs w:val="22"/>
-        </w:rPr>
-        <w:t>security mac</w:t>
+      <w:proofErr w:type="spellStart"/>
+      <w:r>
+        <w:rPr>
+          <w:rFonts w:ascii="Consolas" w:hAnsi="Consolas" w:cs="Courier New"/>
+          <w:color w:val="000000"/>
+          <w:sz w:val="22"/>
+          <w:szCs w:val="22"/>
+        </w:rPr>
+        <w:t>security</w:t>
+      </w:r>
+      <w:proofErr w:type="spellEnd"/>
+      <w:r>
+        <w:rPr>
+          <w:rFonts w:ascii="Consolas" w:hAnsi="Consolas" w:cs="Courier New"/>
+          <w:color w:val="000000"/>
+          <w:sz w:val="22"/>
+          <w:szCs w:val="22"/>
+        </w:rPr>
+        <w:t xml:space="preserve"> mac</w:t>
       </w:r>
       <w:r>
         <w:rPr>
@@ -8479,14 +8521,25 @@
         </w:rPr>
         <w:t>-</w:t>
       </w:r>
-      <w:r>
-        <w:rPr>
-          <w:rFonts w:ascii="Consolas" w:hAnsi="Consolas" w:cs="Courier New"/>
-          <w:color w:val="000000"/>
-          <w:sz w:val="22"/>
-          <w:szCs w:val="22"/>
-        </w:rPr>
-        <w:t>address XXXX</w:t>
+      <w:proofErr w:type="spellStart"/>
+      <w:r>
+        <w:rPr>
+          <w:rFonts w:ascii="Consolas" w:hAnsi="Consolas" w:cs="Courier New"/>
+          <w:color w:val="000000"/>
+          <w:sz w:val="22"/>
+          <w:szCs w:val="22"/>
+        </w:rPr>
+        <w:t>address</w:t>
+      </w:r>
+      <w:proofErr w:type="spellEnd"/>
+      <w:r>
+        <w:rPr>
+          <w:rFonts w:ascii="Consolas" w:hAnsi="Consolas" w:cs="Courier New"/>
+          <w:color w:val="000000"/>
+          <w:sz w:val="22"/>
+          <w:szCs w:val="22"/>
+        </w:rPr>
+        <w:t xml:space="preserve"> XXXX</w:t>
       </w:r>
     </w:p>
     <w:p>
@@ -8597,14 +8650,45 @@
         </w:rPr>
         <w:t>-</w:t>
       </w:r>
-      <w:r>
-        <w:rPr>
-          <w:rFonts w:ascii="Consolas" w:hAnsi="Consolas" w:cs="Courier New"/>
-          <w:color w:val="000000"/>
-          <w:sz w:val="22"/>
-          <w:szCs w:val="22"/>
-        </w:rPr>
-        <w:t xml:space="preserve">security violation shutdown </w:t>
+      <w:proofErr w:type="spellStart"/>
+      <w:r>
+        <w:rPr>
+          <w:rFonts w:ascii="Consolas" w:hAnsi="Consolas" w:cs="Courier New"/>
+          <w:color w:val="000000"/>
+          <w:sz w:val="22"/>
+          <w:szCs w:val="22"/>
+        </w:rPr>
+        <w:t>security</w:t>
+      </w:r>
+      <w:proofErr w:type="spellEnd"/>
+      <w:r>
+        <w:rPr>
+          <w:rFonts w:ascii="Consolas" w:hAnsi="Consolas" w:cs="Courier New"/>
+          <w:color w:val="000000"/>
+          <w:sz w:val="22"/>
+          <w:szCs w:val="22"/>
+        </w:rPr>
+        <w:t xml:space="preserve"> violation </w:t>
+      </w:r>
+      <w:proofErr w:type="spellStart"/>
+      <w:r>
+        <w:rPr>
+          <w:rFonts w:ascii="Consolas" w:hAnsi="Consolas" w:cs="Courier New"/>
+          <w:color w:val="000000"/>
+          <w:sz w:val="22"/>
+          <w:szCs w:val="22"/>
+        </w:rPr>
+        <w:t>shutdown</w:t>
+      </w:r>
+      <w:proofErr w:type="spellEnd"/>
+      <w:r>
+        <w:rPr>
+          <w:rFonts w:ascii="Consolas" w:hAnsi="Consolas" w:cs="Courier New"/>
+          <w:color w:val="000000"/>
+          <w:sz w:val="22"/>
+          <w:szCs w:val="22"/>
+        </w:rPr>
+        <w:t xml:space="preserve"> </w:t>
       </w:r>
     </w:p>
     <w:p>
@@ -8713,13 +8797,32 @@
           <w:sz w:val="22"/>
           <w:szCs w:val="22"/>
         </w:rPr>
-        <w:t xml:space="preserve"> wr</w:t>
-      </w:r>
+        <w:t xml:space="preserve"> </w:t>
+      </w:r>
+      <w:proofErr w:type="spellStart"/>
+      <w:r>
+        <w:rPr>
+          <w:rFonts w:ascii="Consolas" w:hAnsi="Consolas" w:cs="Courier New"/>
+          <w:color w:val="000000"/>
+          <w:sz w:val="22"/>
+          <w:szCs w:val="22"/>
+        </w:rPr>
+        <w:t>wr</w:t>
+      </w:r>
+      <w:proofErr w:type="spellEnd"/>
     </w:p>
     <w:p/>
     <w:p>
       <w:r>
-        <w:t xml:space="preserve">DHP Snooping </w:t>
+        <w:t xml:space="preserve">DHP </w:t>
+      </w:r>
+      <w:proofErr w:type="spellStart"/>
+      <w:r>
+        <w:t>Snooping</w:t>
+      </w:r>
+      <w:proofErr w:type="spellEnd"/>
+      <w:r>
+        <w:t xml:space="preserve"> </w:t>
       </w:r>
       <w:r>
         <w:t>–</w:t>
@@ -8730,11 +8833,24 @@
     </w:p>
     <w:p>
       <w:r>
-        <w:t>Mise en place du DHCP snooping pour l’ensemble des switch</w:t>
+        <w:t xml:space="preserve">Mise en place du DHCP </w:t>
+      </w:r>
+      <w:proofErr w:type="spellStart"/>
+      <w:r>
+        <w:t>snooping</w:t>
+      </w:r>
+      <w:proofErr w:type="spellEnd"/>
+      <w:r>
+        <w:t xml:space="preserve"> pour l’ensemble des </w:t>
+      </w:r>
+      <w:proofErr w:type="spellStart"/>
+      <w:r>
+        <w:t>switch</w:t>
       </w:r>
       <w:r>
         <w:t>s</w:t>
       </w:r>
+      <w:proofErr w:type="spellEnd"/>
       <w:r>
         <w:t xml:space="preserve"> d’agences</w:t>
       </w:r>
@@ -8833,7 +8949,47 @@
           <w:sz w:val="22"/>
           <w:szCs w:val="22"/>
         </w:rPr>
-        <w:t xml:space="preserve">ip dhcp snooping vlan </w:t>
+        <w:t xml:space="preserve">ip </w:t>
+      </w:r>
+      <w:proofErr w:type="spellStart"/>
+      <w:r>
+        <w:rPr>
+          <w:rFonts w:ascii="Consolas" w:hAnsi="Consolas" w:cs="Courier New"/>
+          <w:color w:val="000000"/>
+          <w:sz w:val="22"/>
+          <w:szCs w:val="22"/>
+        </w:rPr>
+        <w:t>dhcp</w:t>
+      </w:r>
+      <w:proofErr w:type="spellEnd"/>
+      <w:r>
+        <w:rPr>
+          <w:rFonts w:ascii="Consolas" w:hAnsi="Consolas" w:cs="Courier New"/>
+          <w:color w:val="000000"/>
+          <w:sz w:val="22"/>
+          <w:szCs w:val="22"/>
+        </w:rPr>
+        <w:t xml:space="preserve"> </w:t>
+      </w:r>
+      <w:proofErr w:type="spellStart"/>
+      <w:r>
+        <w:rPr>
+          <w:rFonts w:ascii="Consolas" w:hAnsi="Consolas" w:cs="Courier New"/>
+          <w:color w:val="000000"/>
+          <w:sz w:val="22"/>
+          <w:szCs w:val="22"/>
+        </w:rPr>
+        <w:t>snooping</w:t>
+      </w:r>
+      <w:proofErr w:type="spellEnd"/>
+      <w:r>
+        <w:rPr>
+          <w:rFonts w:ascii="Consolas" w:hAnsi="Consolas" w:cs="Courier New"/>
+          <w:color w:val="000000"/>
+          <w:sz w:val="22"/>
+          <w:szCs w:val="22"/>
+        </w:rPr>
+        <w:t xml:space="preserve"> vlan </w:t>
       </w:r>
       <w:r>
         <w:rPr>
@@ -9051,7 +9207,47 @@
           <w:sz w:val="22"/>
           <w:szCs w:val="22"/>
         </w:rPr>
-        <w:t>ip dhcp snooping trust</w:t>
+        <w:t xml:space="preserve">ip </w:t>
+      </w:r>
+      <w:proofErr w:type="spellStart"/>
+      <w:r>
+        <w:rPr>
+          <w:rFonts w:ascii="Consolas" w:hAnsi="Consolas" w:cs="Courier New"/>
+          <w:color w:val="000000"/>
+          <w:sz w:val="22"/>
+          <w:szCs w:val="22"/>
+        </w:rPr>
+        <w:t>dhcp</w:t>
+      </w:r>
+      <w:proofErr w:type="spellEnd"/>
+      <w:r>
+        <w:rPr>
+          <w:rFonts w:ascii="Consolas" w:hAnsi="Consolas" w:cs="Courier New"/>
+          <w:color w:val="000000"/>
+          <w:sz w:val="22"/>
+          <w:szCs w:val="22"/>
+        </w:rPr>
+        <w:t xml:space="preserve"> </w:t>
+      </w:r>
+      <w:proofErr w:type="spellStart"/>
+      <w:r>
+        <w:rPr>
+          <w:rFonts w:ascii="Consolas" w:hAnsi="Consolas" w:cs="Courier New"/>
+          <w:color w:val="000000"/>
+          <w:sz w:val="22"/>
+          <w:szCs w:val="22"/>
+        </w:rPr>
+        <w:t>snooping</w:t>
+      </w:r>
+      <w:proofErr w:type="spellEnd"/>
+      <w:r>
+        <w:rPr>
+          <w:rFonts w:ascii="Consolas" w:hAnsi="Consolas" w:cs="Courier New"/>
+          <w:color w:val="000000"/>
+          <w:sz w:val="22"/>
+          <w:szCs w:val="22"/>
+        </w:rPr>
+        <w:t xml:space="preserve"> trust</w:t>
       </w:r>
     </w:p>
     <w:p>
@@ -9142,7 +9338,27 @@
           <w:sz w:val="22"/>
           <w:szCs w:val="22"/>
         </w:rPr>
-        <w:t xml:space="preserve"> range fastEthernet </w:t>
+        <w:t xml:space="preserve"> range </w:t>
+      </w:r>
+      <w:proofErr w:type="spellStart"/>
+      <w:r>
+        <w:rPr>
+          <w:rFonts w:ascii="Consolas" w:hAnsi="Consolas" w:cs="Courier New"/>
+          <w:color w:val="000000"/>
+          <w:sz w:val="22"/>
+          <w:szCs w:val="22"/>
+        </w:rPr>
+        <w:t>fastEthernet</w:t>
+      </w:r>
+      <w:proofErr w:type="spellEnd"/>
+      <w:r>
+        <w:rPr>
+          <w:rFonts w:ascii="Consolas" w:hAnsi="Consolas" w:cs="Courier New"/>
+          <w:color w:val="000000"/>
+          <w:sz w:val="22"/>
+          <w:szCs w:val="22"/>
+        </w:rPr>
+        <w:t xml:space="preserve"> </w:t>
       </w:r>
       <w:r>
         <w:rPr>
@@ -9305,7 +9521,67 @@
           <w:sz w:val="22"/>
           <w:szCs w:val="22"/>
         </w:rPr>
-        <w:t xml:space="preserve">ip dhcp snooping limit rate </w:t>
+        <w:t xml:space="preserve">ip </w:t>
+      </w:r>
+      <w:proofErr w:type="spellStart"/>
+      <w:r>
+        <w:rPr>
+          <w:rFonts w:ascii="Consolas" w:hAnsi="Consolas" w:cs="Courier New"/>
+          <w:color w:val="000000"/>
+          <w:sz w:val="22"/>
+          <w:szCs w:val="22"/>
+        </w:rPr>
+        <w:t>dhcp</w:t>
+      </w:r>
+      <w:proofErr w:type="spellEnd"/>
+      <w:r>
+        <w:rPr>
+          <w:rFonts w:ascii="Consolas" w:hAnsi="Consolas" w:cs="Courier New"/>
+          <w:color w:val="000000"/>
+          <w:sz w:val="22"/>
+          <w:szCs w:val="22"/>
+        </w:rPr>
+        <w:t xml:space="preserve"> </w:t>
+      </w:r>
+      <w:proofErr w:type="spellStart"/>
+      <w:r>
+        <w:rPr>
+          <w:rFonts w:ascii="Consolas" w:hAnsi="Consolas" w:cs="Courier New"/>
+          <w:color w:val="000000"/>
+          <w:sz w:val="22"/>
+          <w:szCs w:val="22"/>
+        </w:rPr>
+        <w:t>snooping</w:t>
+      </w:r>
+      <w:proofErr w:type="spellEnd"/>
+      <w:r>
+        <w:rPr>
+          <w:rFonts w:ascii="Consolas" w:hAnsi="Consolas" w:cs="Courier New"/>
+          <w:color w:val="000000"/>
+          <w:sz w:val="22"/>
+          <w:szCs w:val="22"/>
+        </w:rPr>
+        <w:t xml:space="preserve"> </w:t>
+      </w:r>
+      <w:proofErr w:type="spellStart"/>
+      <w:r>
+        <w:rPr>
+          <w:rFonts w:ascii="Consolas" w:hAnsi="Consolas" w:cs="Courier New"/>
+          <w:color w:val="000000"/>
+          <w:sz w:val="22"/>
+          <w:szCs w:val="22"/>
+        </w:rPr>
+        <w:t>limit</w:t>
+      </w:r>
+      <w:proofErr w:type="spellEnd"/>
+      <w:r>
+        <w:rPr>
+          <w:rFonts w:ascii="Consolas" w:hAnsi="Consolas" w:cs="Courier New"/>
+          <w:color w:val="000000"/>
+          <w:sz w:val="22"/>
+          <w:szCs w:val="22"/>
+        </w:rPr>
+        <w:t xml:space="preserve"> rate </w:t>
       </w:r>
       <w:r>
         <w:rPr>
@@ -12088,6 +12364,7 @@
     <w:rsid w:val="009677E9"/>
     <w:rsid w:val="00975D85"/>
     <w:rsid w:val="00A60D9F"/>
+    <w:rsid w:val="00AC3B97"/>
     <w:rsid w:val="00B3138B"/>
     <w:rsid w:val="00ED5CCC"/>
   </w:rsids>

</xml_diff>